<commit_message>
pre 6.3 Repository Pattern
</commit_message>
<xml_diff>
--- a/Sections/Section 6/Video 6.1 - Accessing SQL Views.docx
+++ b/Sections/Section 6/Video 6.1 - Accessing SQL Views.docx
@@ -2018,34 +2018,34 @@
           <w:sz w:val="19"/>
           <w:szCs w:val="19"/>
         </w:rPr>
-        <w:t xml:space="preserve"> shoppingcartef</w:t>
-      </w:r>
-      <w:r>
-        <w:rPr>
-          <w:rFonts w:ascii="Courier New" w:hAnsi="Courier New" w:cs="Courier New"/>
-          <w:color w:val="000000"/>
-          <w:sz w:val="19"/>
-          <w:szCs w:val="19"/>
-        </w:rPr>
-        <w:t>6</w:t>
-      </w:r>
-      <w:r>
-        <w:rPr>
-          <w:rFonts w:ascii="Courier New" w:hAnsi="Courier New" w:cs="Courier New"/>
-          <w:color w:val="000000"/>
-          <w:sz w:val="19"/>
-          <w:szCs w:val="19"/>
-        </w:rPr>
-        <w:t xml:space="preserve"> -project shoppingcartmigrations</w:t>
-      </w:r>
-      <w:r>
-        <w:rPr>
-          <w:rFonts w:ascii="Courier New" w:hAnsi="Courier New" w:cs="Courier New"/>
-          <w:color w:val="000000"/>
-          <w:sz w:val="19"/>
-          <w:szCs w:val="19"/>
-        </w:rPr>
-        <w:t>6</w:t>
+        <w:t xml:space="preserve"> shoppingcartef6 -project shoppingcartmigrations6</w:t>
+      </w:r>
+    </w:p>
+    <w:p>
+      <w:pPr>
+        <w:autoSpaceDE w:val="0"/>
+        <w:autoSpaceDN w:val="0"/>
+        <w:adjustRightInd w:val="0"/>
+        <w:spacing w:after="0" w:line="240" w:lineRule="auto"/>
+      </w:pPr>
+    </w:p>
+    <w:p>
+      <w:pPr>
+        <w:autoSpaceDE w:val="0"/>
+        <w:autoSpaceDN w:val="0"/>
+        <w:adjustRightInd w:val="0"/>
+        <w:spacing w:after="0" w:line="240" w:lineRule="auto"/>
+      </w:pPr>
+    </w:p>
+    <w:p>
+      <w:pPr>
+        <w:autoSpaceDE w:val="0"/>
+        <w:autoSpaceDN w:val="0"/>
+        <w:adjustRightInd w:val="0"/>
+        <w:spacing w:after="0" w:line="240" w:lineRule="auto"/>
+      </w:pPr>
+      <w:r>
+        <w:t>UP</w:t>
       </w:r>
     </w:p>
     <w:p>
@@ -2083,7 +2083,142 @@
       <w:r>
         <w:rPr>
           <w:rFonts w:ascii="Courier New" w:eastAsia="Times New Roman" w:hAnsi="Courier New" w:cs="Courier New"/>
-          <w:color w:val="F8F8F2"/>
+          <w:color w:val="FF0000"/>
+          <w:sz w:val="20"/>
+          <w:szCs w:val="20"/>
+        </w:rPr>
+        <w:t>(@"</w:t>
+      </w:r>
+      <w:r>
+        <w:rPr>
+          <w:rFonts w:ascii="Courier New" w:hAnsi="Courier New" w:cs="Courier New"/>
+          <w:noProof/>
+          <w:color w:val="0000FF"/>
+          <w:sz w:val="20"/>
+          <w:szCs w:val="20"/>
+        </w:rPr>
+        <w:t>CREATE</w:t>
+      </w:r>
+      <w:r>
+        <w:rPr>
+          <w:rFonts w:ascii="Courier New" w:hAnsi="Courier New" w:cs="Courier New"/>
+          <w:noProof/>
+          <w:sz w:val="20"/>
+          <w:szCs w:val="20"/>
+        </w:rPr>
+        <w:t xml:space="preserve"> </w:t>
+      </w:r>
+      <w:r>
+        <w:rPr>
+          <w:rFonts w:ascii="Courier New" w:hAnsi="Courier New" w:cs="Courier New"/>
+          <w:noProof/>
+          <w:color w:val="0000FF"/>
+          <w:sz w:val="20"/>
+          <w:szCs w:val="20"/>
+        </w:rPr>
+        <w:t>VIEW</w:t>
+      </w:r>
+      <w:r>
+        <w:rPr>
+          <w:rFonts w:ascii="Courier New" w:hAnsi="Courier New" w:cs="Courier New"/>
+          <w:noProof/>
+          <w:sz w:val="20"/>
+          <w:szCs w:val="20"/>
+        </w:rPr>
+        <w:t xml:space="preserve"> [dbo]</w:t>
+      </w:r>
+      <w:r>
+        <w:rPr>
+          <w:rFonts w:ascii="Courier New" w:hAnsi="Courier New" w:cs="Courier New"/>
+          <w:noProof/>
+          <w:color w:val="808080"/>
+          <w:sz w:val="20"/>
+          <w:szCs w:val="20"/>
+        </w:rPr>
+        <w:t>.</w:t>
+      </w:r>
+      <w:r>
+        <w:rPr>
+          <w:rFonts w:ascii="Courier New" w:hAnsi="Courier New" w:cs="Courier New"/>
+          <w:noProof/>
+          <w:sz w:val="20"/>
+          <w:szCs w:val="20"/>
+        </w:rPr>
+        <w:t>[vwCustomerGroupBorrowedBooks]</w:t>
+      </w:r>
+    </w:p>
+    <w:p>
+      <w:pPr>
+        <w:autoSpaceDE w:val="0"/>
+        <w:autoSpaceDN w:val="0"/>
+        <w:adjustRightInd w:val="0"/>
+        <w:spacing w:after="0" w:line="240" w:lineRule="auto"/>
+        <w:rPr>
+          <w:rFonts w:ascii="Courier New" w:hAnsi="Courier New" w:cs="Courier New"/>
+          <w:noProof/>
+          <w:color w:val="0000FF"/>
+          <w:sz w:val="20"/>
+          <w:szCs w:val="20"/>
+        </w:rPr>
+      </w:pPr>
+      <w:r>
+        <w:rPr>
+          <w:rFonts w:ascii="Courier New" w:hAnsi="Courier New" w:cs="Courier New"/>
+          <w:noProof/>
+          <w:color w:val="0000FF"/>
+          <w:sz w:val="20"/>
+          <w:szCs w:val="20"/>
+        </w:rPr>
+        <w:t>AS</w:t>
+      </w:r>
+    </w:p>
+    <w:p>
+      <w:pPr>
+        <w:autoSpaceDE w:val="0"/>
+        <w:autoSpaceDN w:val="0"/>
+        <w:adjustRightInd w:val="0"/>
+        <w:spacing w:after="0" w:line="240" w:lineRule="auto"/>
+        <w:rPr>
+          <w:rFonts w:ascii="Courier New" w:hAnsi="Courier New" w:cs="Courier New"/>
+          <w:noProof/>
+          <w:sz w:val="20"/>
+          <w:szCs w:val="20"/>
+        </w:rPr>
+      </w:pPr>
+      <w:r>
+        <w:rPr>
+          <w:rFonts w:ascii="Courier New" w:hAnsi="Courier New" w:cs="Courier New"/>
+          <w:noProof/>
+          <w:color w:val="0000FF"/>
+          <w:sz w:val="20"/>
+          <w:szCs w:val="20"/>
+        </w:rPr>
+        <w:t>SELECT</w:t>
+      </w:r>
+      <w:r>
+        <w:rPr>
+          <w:rFonts w:ascii="Courier New" w:hAnsi="Courier New" w:cs="Courier New"/>
+          <w:noProof/>
+          <w:sz w:val="20"/>
+          <w:szCs w:val="20"/>
+        </w:rPr>
+        <w:t xml:space="preserve">     </w:t>
+      </w:r>
+      <w:r>
+        <w:rPr>
+          <w:rFonts w:ascii="Courier New" w:hAnsi="Courier New" w:cs="Courier New"/>
+          <w:noProof/>
+          <w:color w:val="0000FF"/>
+          <w:sz w:val="20"/>
+          <w:szCs w:val="20"/>
+        </w:rPr>
+        <w:t xml:space="preserve">TOP </w:t>
+      </w:r>
+      <w:r>
+        <w:rPr>
+          <w:rFonts w:ascii="Courier New" w:hAnsi="Courier New" w:cs="Courier New"/>
+          <w:noProof/>
+          <w:color w:val="808080"/>
           <w:sz w:val="20"/>
           <w:szCs w:val="20"/>
         </w:rPr>
@@ -2091,22 +2226,22 @@
       </w:r>
       <w:r>
         <w:rPr>
-          <w:rFonts w:ascii="Courier New" w:eastAsia="Times New Roman" w:hAnsi="Courier New" w:cs="Courier New"/>
-          <w:color w:val="FF0000"/>
-          <w:sz w:val="20"/>
-          <w:szCs w:val="20"/>
-        </w:rPr>
-        <w:t>@"</w:t>
-      </w:r>
-      <w:r>
-        <w:rPr>
-          <w:rFonts w:ascii="Courier New" w:hAnsi="Courier New" w:cs="Courier New"/>
-          <w:noProof/>
-          <w:color w:val="0000FF"/>
-          <w:sz w:val="20"/>
-          <w:szCs w:val="20"/>
-        </w:rPr>
-        <w:t>CREATE</w:t>
+          <w:rFonts w:ascii="Courier New" w:hAnsi="Courier New" w:cs="Courier New"/>
+          <w:noProof/>
+          <w:sz w:val="20"/>
+          <w:szCs w:val="20"/>
+        </w:rPr>
+        <w:t>100</w:t>
+      </w:r>
+      <w:r>
+        <w:rPr>
+          <w:rFonts w:ascii="Courier New" w:hAnsi="Courier New" w:cs="Courier New"/>
+          <w:noProof/>
+          <w:color w:val="808080"/>
+          <w:sz w:val="20"/>
+          <w:szCs w:val="20"/>
+        </w:rPr>
+        <w:t>)</w:t>
       </w:r>
       <w:r>
         <w:rPr>
@@ -2125,132 +2260,237 @@
           <w:sz w:val="20"/>
           <w:szCs w:val="20"/>
         </w:rPr>
-        <w:t>VIEW</w:t>
-      </w:r>
-      <w:r>
-        <w:rPr>
-          <w:rFonts w:ascii="Courier New" w:hAnsi="Courier New" w:cs="Courier New"/>
-          <w:noProof/>
-          <w:sz w:val="20"/>
-          <w:szCs w:val="20"/>
-        </w:rPr>
-        <w:t xml:space="preserve"> [dbo]</w:t>
-      </w:r>
-      <w:r>
-        <w:rPr>
-          <w:rFonts w:ascii="Courier New" w:hAnsi="Courier New" w:cs="Courier New"/>
-          <w:noProof/>
-          <w:color w:val="808080"/>
-          <w:sz w:val="20"/>
-          <w:szCs w:val="20"/>
-        </w:rPr>
-        <w:t>.</w:t>
-      </w:r>
-      <w:r>
-        <w:rPr>
-          <w:rFonts w:ascii="Courier New" w:hAnsi="Courier New" w:cs="Courier New"/>
-          <w:noProof/>
-          <w:sz w:val="20"/>
-          <w:szCs w:val="20"/>
-        </w:rPr>
-        <w:t>[vwCustomerGroupBorrowedBooks]</w:t>
-      </w:r>
-    </w:p>
-    <w:p>
-      <w:pPr>
-        <w:autoSpaceDE w:val="0"/>
-        <w:autoSpaceDN w:val="0"/>
-        <w:adjustRightInd w:val="0"/>
-        <w:spacing w:after="0" w:line="240" w:lineRule="auto"/>
-        <w:rPr>
-          <w:rFonts w:ascii="Courier New" w:hAnsi="Courier New" w:cs="Courier New"/>
-          <w:noProof/>
-          <w:color w:val="0000FF"/>
-          <w:sz w:val="20"/>
-          <w:szCs w:val="20"/>
-        </w:rPr>
-      </w:pPr>
-      <w:r>
-        <w:rPr>
-          <w:rFonts w:ascii="Courier New" w:hAnsi="Courier New" w:cs="Courier New"/>
-          <w:noProof/>
-          <w:color w:val="0000FF"/>
-          <w:sz w:val="20"/>
-          <w:szCs w:val="20"/>
-        </w:rPr>
-        <w:t>AS</w:t>
-      </w:r>
-    </w:p>
-    <w:p>
-      <w:pPr>
-        <w:autoSpaceDE w:val="0"/>
-        <w:autoSpaceDN w:val="0"/>
-        <w:adjustRightInd w:val="0"/>
-        <w:spacing w:after="0" w:line="240" w:lineRule="auto"/>
-        <w:rPr>
-          <w:rFonts w:ascii="Courier New" w:hAnsi="Courier New" w:cs="Courier New"/>
-          <w:noProof/>
-          <w:sz w:val="20"/>
-          <w:szCs w:val="20"/>
-        </w:rPr>
-      </w:pPr>
-      <w:r>
-        <w:rPr>
-          <w:rFonts w:ascii="Courier New" w:hAnsi="Courier New" w:cs="Courier New"/>
-          <w:noProof/>
-          <w:color w:val="0000FF"/>
-          <w:sz w:val="20"/>
-          <w:szCs w:val="20"/>
-        </w:rPr>
-        <w:t>SELECT</w:t>
-      </w:r>
-      <w:r>
-        <w:rPr>
-          <w:rFonts w:ascii="Courier New" w:hAnsi="Courier New" w:cs="Courier New"/>
-          <w:noProof/>
-          <w:sz w:val="20"/>
-          <w:szCs w:val="20"/>
-        </w:rPr>
-        <w:t xml:space="preserve">     </w:t>
-      </w:r>
-      <w:r>
-        <w:rPr>
-          <w:rFonts w:ascii="Courier New" w:hAnsi="Courier New" w:cs="Courier New"/>
-          <w:noProof/>
-          <w:color w:val="0000FF"/>
-          <w:sz w:val="20"/>
-          <w:szCs w:val="20"/>
-        </w:rPr>
-        <w:t xml:space="preserve">TOP </w:t>
-      </w:r>
-      <w:r>
-        <w:rPr>
-          <w:rFonts w:ascii="Courier New" w:hAnsi="Courier New" w:cs="Courier New"/>
-          <w:noProof/>
-          <w:color w:val="808080"/>
-          <w:sz w:val="20"/>
-          <w:szCs w:val="20"/>
-        </w:rPr>
-        <w:t>(</w:t>
-      </w:r>
-      <w:r>
-        <w:rPr>
-          <w:rFonts w:ascii="Courier New" w:hAnsi="Courier New" w:cs="Courier New"/>
-          <w:noProof/>
-          <w:sz w:val="20"/>
-          <w:szCs w:val="20"/>
-        </w:rPr>
-        <w:t>100</w:t>
-      </w:r>
-      <w:r>
-        <w:rPr>
-          <w:rFonts w:ascii="Courier New" w:hAnsi="Courier New" w:cs="Courier New"/>
-          <w:noProof/>
-          <w:color w:val="808080"/>
-          <w:sz w:val="20"/>
-          <w:szCs w:val="20"/>
-        </w:rPr>
-        <w:t>)</w:t>
+        <w:t>PERCENT</w:t>
+      </w:r>
+      <w:r>
+        <w:rPr>
+          <w:rFonts w:ascii="Courier New" w:hAnsi="Courier New" w:cs="Courier New"/>
+          <w:noProof/>
+          <w:sz w:val="20"/>
+          <w:szCs w:val="20"/>
+        </w:rPr>
+        <w:t xml:space="preserve"> Shopping</w:t>
+      </w:r>
+      <w:r>
+        <w:rPr>
+          <w:rFonts w:ascii="Courier New" w:hAnsi="Courier New" w:cs="Courier New"/>
+          <w:noProof/>
+          <w:color w:val="808080"/>
+          <w:sz w:val="20"/>
+          <w:szCs w:val="20"/>
+        </w:rPr>
+        <w:t>.</w:t>
+      </w:r>
+      <w:r>
+        <w:rPr>
+          <w:rFonts w:ascii="Courier New" w:hAnsi="Courier New" w:cs="Courier New"/>
+          <w:noProof/>
+          <w:sz w:val="20"/>
+          <w:szCs w:val="20"/>
+        </w:rPr>
+        <w:t>CustomerBook</w:t>
+      </w:r>
+      <w:r>
+        <w:rPr>
+          <w:rFonts w:ascii="Courier New" w:hAnsi="Courier New" w:cs="Courier New"/>
+          <w:noProof/>
+          <w:color w:val="808080"/>
+          <w:sz w:val="20"/>
+          <w:szCs w:val="20"/>
+        </w:rPr>
+        <w:t>.</w:t>
+      </w:r>
+      <w:r>
+        <w:rPr>
+          <w:rFonts w:ascii="Courier New" w:hAnsi="Courier New" w:cs="Courier New"/>
+          <w:noProof/>
+          <w:sz w:val="20"/>
+          <w:szCs w:val="20"/>
+        </w:rPr>
+        <w:t>LoanDate</w:t>
+      </w:r>
+      <w:r>
+        <w:rPr>
+          <w:rFonts w:ascii="Courier New" w:hAnsi="Courier New" w:cs="Courier New"/>
+          <w:noProof/>
+          <w:color w:val="808080"/>
+          <w:sz w:val="20"/>
+          <w:szCs w:val="20"/>
+        </w:rPr>
+        <w:t>,</w:t>
+      </w:r>
+      <w:r>
+        <w:rPr>
+          <w:rFonts w:ascii="Courier New" w:hAnsi="Courier New" w:cs="Courier New"/>
+          <w:noProof/>
+          <w:sz w:val="20"/>
+          <w:szCs w:val="20"/>
+        </w:rPr>
+        <w:t xml:space="preserve"> Shopping</w:t>
+      </w:r>
+      <w:r>
+        <w:rPr>
+          <w:rFonts w:ascii="Courier New" w:hAnsi="Courier New" w:cs="Courier New"/>
+          <w:noProof/>
+          <w:color w:val="808080"/>
+          <w:sz w:val="20"/>
+          <w:szCs w:val="20"/>
+        </w:rPr>
+        <w:t>.</w:t>
+      </w:r>
+      <w:r>
+        <w:rPr>
+          <w:rFonts w:ascii="Courier New" w:hAnsi="Courier New" w:cs="Courier New"/>
+          <w:noProof/>
+          <w:sz w:val="20"/>
+          <w:szCs w:val="20"/>
+        </w:rPr>
+        <w:t>CustomerBook</w:t>
+      </w:r>
+      <w:r>
+        <w:rPr>
+          <w:rFonts w:ascii="Courier New" w:hAnsi="Courier New" w:cs="Courier New"/>
+          <w:noProof/>
+          <w:color w:val="808080"/>
+          <w:sz w:val="20"/>
+          <w:szCs w:val="20"/>
+        </w:rPr>
+        <w:t>.</w:t>
+      </w:r>
+      <w:r>
+        <w:rPr>
+          <w:rFonts w:ascii="Courier New" w:hAnsi="Courier New" w:cs="Courier New"/>
+          <w:b/>
+          <w:bCs/>
+          <w:noProof/>
+          <w:sz w:val="20"/>
+          <w:szCs w:val="20"/>
+        </w:rPr>
+        <w:t>ReturnDate</w:t>
+      </w:r>
+      <w:r>
+        <w:rPr>
+          <w:rFonts w:ascii="Courier New" w:hAnsi="Courier New" w:cs="Courier New"/>
+          <w:noProof/>
+          <w:color w:val="808080"/>
+          <w:sz w:val="20"/>
+          <w:szCs w:val="20"/>
+        </w:rPr>
+        <w:t>,</w:t>
+      </w:r>
+      <w:r>
+        <w:rPr>
+          <w:rFonts w:ascii="Courier New" w:hAnsi="Courier New" w:cs="Courier New"/>
+          <w:noProof/>
+          <w:sz w:val="20"/>
+          <w:szCs w:val="20"/>
+        </w:rPr>
+        <w:t xml:space="preserve"> Shopping</w:t>
+      </w:r>
+      <w:r>
+        <w:rPr>
+          <w:rFonts w:ascii="Courier New" w:hAnsi="Courier New" w:cs="Courier New"/>
+          <w:noProof/>
+          <w:color w:val="808080"/>
+          <w:sz w:val="20"/>
+          <w:szCs w:val="20"/>
+        </w:rPr>
+        <w:t>.</w:t>
+      </w:r>
+      <w:r>
+        <w:rPr>
+          <w:rFonts w:ascii="Courier New" w:hAnsi="Courier New" w:cs="Courier New"/>
+          <w:noProof/>
+          <w:sz w:val="20"/>
+          <w:szCs w:val="20"/>
+        </w:rPr>
+        <w:t>Customers</w:t>
+      </w:r>
+      <w:r>
+        <w:rPr>
+          <w:rFonts w:ascii="Courier New" w:hAnsi="Courier New" w:cs="Courier New"/>
+          <w:noProof/>
+          <w:color w:val="808080"/>
+          <w:sz w:val="20"/>
+          <w:szCs w:val="20"/>
+        </w:rPr>
+        <w:t>.</w:t>
+      </w:r>
+      <w:r>
+        <w:rPr>
+          <w:rFonts w:ascii="Courier New" w:hAnsi="Courier New" w:cs="Courier New"/>
+          <w:noProof/>
+          <w:sz w:val="20"/>
+          <w:szCs w:val="20"/>
+        </w:rPr>
+        <w:t>CustomerGroup</w:t>
+      </w:r>
+      <w:r>
+        <w:rPr>
+          <w:rFonts w:ascii="Courier New" w:hAnsi="Courier New" w:cs="Courier New"/>
+          <w:noProof/>
+          <w:color w:val="808080"/>
+          <w:sz w:val="20"/>
+          <w:szCs w:val="20"/>
+        </w:rPr>
+        <w:t>,</w:t>
+      </w:r>
+      <w:r>
+        <w:rPr>
+          <w:rFonts w:ascii="Courier New" w:hAnsi="Courier New" w:cs="Courier New"/>
+          <w:noProof/>
+          <w:sz w:val="20"/>
+          <w:szCs w:val="20"/>
+        </w:rPr>
+        <w:t xml:space="preserve"> Shopping</w:t>
+      </w:r>
+      <w:r>
+        <w:rPr>
+          <w:rFonts w:ascii="Courier New" w:hAnsi="Courier New" w:cs="Courier New"/>
+          <w:noProof/>
+          <w:color w:val="808080"/>
+          <w:sz w:val="20"/>
+          <w:szCs w:val="20"/>
+        </w:rPr>
+        <w:t>.</w:t>
+      </w:r>
+      <w:r>
+        <w:rPr>
+          <w:rFonts w:ascii="Courier New" w:hAnsi="Courier New" w:cs="Courier New"/>
+          <w:noProof/>
+          <w:sz w:val="20"/>
+          <w:szCs w:val="20"/>
+        </w:rPr>
+        <w:t>LibaryBooks</w:t>
+      </w:r>
+      <w:r>
+        <w:rPr>
+          <w:rFonts w:ascii="Courier New" w:hAnsi="Courier New" w:cs="Courier New"/>
+          <w:noProof/>
+          <w:color w:val="808080"/>
+          <w:sz w:val="20"/>
+          <w:szCs w:val="20"/>
+        </w:rPr>
+        <w:t>.</w:t>
+      </w:r>
+      <w:r>
+        <w:rPr>
+          <w:rFonts w:ascii="Courier New" w:hAnsi="Courier New" w:cs="Courier New"/>
+          <w:noProof/>
+          <w:sz w:val="20"/>
+          <w:szCs w:val="20"/>
+        </w:rPr>
+        <w:t>PurchasePrice</w:t>
+      </w:r>
+      <w:r>
+        <w:rPr>
+          <w:rFonts w:ascii="Courier New" w:hAnsi="Courier New" w:cs="Courier New"/>
+          <w:noProof/>
+          <w:color w:val="808080"/>
+          <w:sz w:val="20"/>
+          <w:szCs w:val="20"/>
+        </w:rPr>
+        <w:t>,</w:t>
       </w:r>
       <w:r>
         <w:rPr>
@@ -2260,639 +2500,6 @@
           <w:szCs w:val="20"/>
         </w:rPr>
         <w:t xml:space="preserve"> </w:t>
-      </w:r>
-      <w:r>
-        <w:rPr>
-          <w:rFonts w:ascii="Courier New" w:hAnsi="Courier New" w:cs="Courier New"/>
-          <w:noProof/>
-          <w:color w:val="0000FF"/>
-          <w:sz w:val="20"/>
-          <w:szCs w:val="20"/>
-        </w:rPr>
-        <w:t>PERCENT</w:t>
-      </w:r>
-      <w:r>
-        <w:rPr>
-          <w:rFonts w:ascii="Courier New" w:hAnsi="Courier New" w:cs="Courier New"/>
-          <w:noProof/>
-          <w:sz w:val="20"/>
-          <w:szCs w:val="20"/>
-        </w:rPr>
-        <w:t xml:space="preserve"> Shopping</w:t>
-      </w:r>
-      <w:r>
-        <w:rPr>
-          <w:rFonts w:ascii="Courier New" w:hAnsi="Courier New" w:cs="Courier New"/>
-          <w:noProof/>
-          <w:color w:val="808080"/>
-          <w:sz w:val="20"/>
-          <w:szCs w:val="20"/>
-        </w:rPr>
-        <w:t>.</w:t>
-      </w:r>
-      <w:r>
-        <w:rPr>
-          <w:rFonts w:ascii="Courier New" w:hAnsi="Courier New" w:cs="Courier New"/>
-          <w:noProof/>
-          <w:sz w:val="20"/>
-          <w:szCs w:val="20"/>
-        </w:rPr>
-        <w:t>CustomerBook</w:t>
-      </w:r>
-      <w:r>
-        <w:rPr>
-          <w:rFonts w:ascii="Courier New" w:hAnsi="Courier New" w:cs="Courier New"/>
-          <w:noProof/>
-          <w:color w:val="808080"/>
-          <w:sz w:val="20"/>
-          <w:szCs w:val="20"/>
-        </w:rPr>
-        <w:t>.</w:t>
-      </w:r>
-      <w:r>
-        <w:rPr>
-          <w:rFonts w:ascii="Courier New" w:hAnsi="Courier New" w:cs="Courier New"/>
-          <w:noProof/>
-          <w:sz w:val="20"/>
-          <w:szCs w:val="20"/>
-        </w:rPr>
-        <w:t>LoanDate</w:t>
-      </w:r>
-      <w:r>
-        <w:rPr>
-          <w:rFonts w:ascii="Courier New" w:hAnsi="Courier New" w:cs="Courier New"/>
-          <w:noProof/>
-          <w:color w:val="808080"/>
-          <w:sz w:val="20"/>
-          <w:szCs w:val="20"/>
-        </w:rPr>
-        <w:t>,</w:t>
-      </w:r>
-      <w:r>
-        <w:rPr>
-          <w:rFonts w:ascii="Courier New" w:hAnsi="Courier New" w:cs="Courier New"/>
-          <w:noProof/>
-          <w:sz w:val="20"/>
-          <w:szCs w:val="20"/>
-        </w:rPr>
-        <w:t xml:space="preserve"> Shopping</w:t>
-      </w:r>
-      <w:r>
-        <w:rPr>
-          <w:rFonts w:ascii="Courier New" w:hAnsi="Courier New" w:cs="Courier New"/>
-          <w:noProof/>
-          <w:color w:val="808080"/>
-          <w:sz w:val="20"/>
-          <w:szCs w:val="20"/>
-        </w:rPr>
-        <w:t>.</w:t>
-      </w:r>
-      <w:r>
-        <w:rPr>
-          <w:rFonts w:ascii="Courier New" w:hAnsi="Courier New" w:cs="Courier New"/>
-          <w:noProof/>
-          <w:sz w:val="20"/>
-          <w:szCs w:val="20"/>
-        </w:rPr>
-        <w:t>CustomerBook</w:t>
-      </w:r>
-      <w:r>
-        <w:rPr>
-          <w:rFonts w:ascii="Courier New" w:hAnsi="Courier New" w:cs="Courier New"/>
-          <w:noProof/>
-          <w:color w:val="808080"/>
-          <w:sz w:val="20"/>
-          <w:szCs w:val="20"/>
-        </w:rPr>
-        <w:t>.</w:t>
-      </w:r>
-      <w:r>
-        <w:rPr>
-          <w:rFonts w:ascii="Courier New" w:hAnsi="Courier New" w:cs="Courier New"/>
-          <w:noProof/>
-          <w:sz w:val="20"/>
-          <w:szCs w:val="20"/>
-        </w:rPr>
-        <w:t>ReturnDate</w:t>
-      </w:r>
-      <w:r>
-        <w:rPr>
-          <w:rFonts w:ascii="Courier New" w:hAnsi="Courier New" w:cs="Courier New"/>
-          <w:noProof/>
-          <w:color w:val="808080"/>
-          <w:sz w:val="20"/>
-          <w:szCs w:val="20"/>
-        </w:rPr>
-        <w:t>,</w:t>
-      </w:r>
-      <w:r>
-        <w:rPr>
-          <w:rFonts w:ascii="Courier New" w:hAnsi="Courier New" w:cs="Courier New"/>
-          <w:noProof/>
-          <w:sz w:val="20"/>
-          <w:szCs w:val="20"/>
-        </w:rPr>
-        <w:t xml:space="preserve"> Shopping</w:t>
-      </w:r>
-      <w:r>
-        <w:rPr>
-          <w:rFonts w:ascii="Courier New" w:hAnsi="Courier New" w:cs="Courier New"/>
-          <w:noProof/>
-          <w:color w:val="808080"/>
-          <w:sz w:val="20"/>
-          <w:szCs w:val="20"/>
-        </w:rPr>
-        <w:t>.</w:t>
-      </w:r>
-      <w:r>
-        <w:rPr>
-          <w:rFonts w:ascii="Courier New" w:hAnsi="Courier New" w:cs="Courier New"/>
-          <w:noProof/>
-          <w:sz w:val="20"/>
-          <w:szCs w:val="20"/>
-        </w:rPr>
-        <w:t>Customers</w:t>
-      </w:r>
-      <w:r>
-        <w:rPr>
-          <w:rFonts w:ascii="Courier New" w:hAnsi="Courier New" w:cs="Courier New"/>
-          <w:noProof/>
-          <w:color w:val="808080"/>
-          <w:sz w:val="20"/>
-          <w:szCs w:val="20"/>
-        </w:rPr>
-        <w:t>.</w:t>
-      </w:r>
-      <w:r>
-        <w:rPr>
-          <w:rFonts w:ascii="Courier New" w:hAnsi="Courier New" w:cs="Courier New"/>
-          <w:noProof/>
-          <w:sz w:val="20"/>
-          <w:szCs w:val="20"/>
-        </w:rPr>
-        <w:t>CustomerGroup</w:t>
-      </w:r>
-      <w:r>
-        <w:rPr>
-          <w:rFonts w:ascii="Courier New" w:hAnsi="Courier New" w:cs="Courier New"/>
-          <w:noProof/>
-          <w:color w:val="808080"/>
-          <w:sz w:val="20"/>
-          <w:szCs w:val="20"/>
-        </w:rPr>
-        <w:t>,</w:t>
-      </w:r>
-      <w:r>
-        <w:rPr>
-          <w:rFonts w:ascii="Courier New" w:hAnsi="Courier New" w:cs="Courier New"/>
-          <w:noProof/>
-          <w:sz w:val="20"/>
-          <w:szCs w:val="20"/>
-        </w:rPr>
-        <w:t xml:space="preserve"> Shopping</w:t>
-      </w:r>
-      <w:r>
-        <w:rPr>
-          <w:rFonts w:ascii="Courier New" w:hAnsi="Courier New" w:cs="Courier New"/>
-          <w:noProof/>
-          <w:color w:val="808080"/>
-          <w:sz w:val="20"/>
-          <w:szCs w:val="20"/>
-        </w:rPr>
-        <w:t>.</w:t>
-      </w:r>
-      <w:r>
-        <w:rPr>
-          <w:rFonts w:ascii="Courier New" w:hAnsi="Courier New" w:cs="Courier New"/>
-          <w:noProof/>
-          <w:sz w:val="20"/>
-          <w:szCs w:val="20"/>
-        </w:rPr>
-        <w:t>LibaryBooks</w:t>
-      </w:r>
-      <w:r>
-        <w:rPr>
-          <w:rFonts w:ascii="Courier New" w:hAnsi="Courier New" w:cs="Courier New"/>
-          <w:noProof/>
-          <w:color w:val="808080"/>
-          <w:sz w:val="20"/>
-          <w:szCs w:val="20"/>
-        </w:rPr>
-        <w:t>.</w:t>
-      </w:r>
-      <w:r>
-        <w:rPr>
-          <w:rFonts w:ascii="Courier New" w:hAnsi="Courier New" w:cs="Courier New"/>
-          <w:noProof/>
-          <w:sz w:val="20"/>
-          <w:szCs w:val="20"/>
-        </w:rPr>
-        <w:t>PurchasePrice</w:t>
-      </w:r>
-      <w:r>
-        <w:rPr>
-          <w:rFonts w:ascii="Courier New" w:hAnsi="Courier New" w:cs="Courier New"/>
-          <w:noProof/>
-          <w:color w:val="808080"/>
-          <w:sz w:val="20"/>
-          <w:szCs w:val="20"/>
-        </w:rPr>
-        <w:t>,</w:t>
-      </w:r>
-      <w:r>
-        <w:rPr>
-          <w:rFonts w:ascii="Courier New" w:hAnsi="Courier New" w:cs="Courier New"/>
-          <w:noProof/>
-          <w:sz w:val="20"/>
-          <w:szCs w:val="20"/>
-        </w:rPr>
-        <w:t xml:space="preserve"> </w:t>
-      </w:r>
-    </w:p>
-    <w:p>
-      <w:pPr>
-        <w:autoSpaceDE w:val="0"/>
-        <w:autoSpaceDN w:val="0"/>
-        <w:adjustRightInd w:val="0"/>
-        <w:spacing w:after="0" w:line="240" w:lineRule="auto"/>
-        <w:rPr>
-          <w:rFonts w:ascii="Courier New" w:hAnsi="Courier New" w:cs="Courier New"/>
-          <w:noProof/>
-          <w:sz w:val="20"/>
-          <w:szCs w:val="20"/>
-        </w:rPr>
-      </w:pPr>
-      <w:r>
-        <w:rPr>
-          <w:rFonts w:ascii="Courier New" w:hAnsi="Courier New" w:cs="Courier New"/>
-          <w:noProof/>
-          <w:sz w:val="20"/>
-          <w:szCs w:val="20"/>
-        </w:rPr>
-        <w:t xml:space="preserve">                      Shopping</w:t>
-      </w:r>
-      <w:r>
-        <w:rPr>
-          <w:rFonts w:ascii="Courier New" w:hAnsi="Courier New" w:cs="Courier New"/>
-          <w:noProof/>
-          <w:color w:val="808080"/>
-          <w:sz w:val="20"/>
-          <w:szCs w:val="20"/>
-        </w:rPr>
-        <w:t>.</w:t>
-      </w:r>
-      <w:r>
-        <w:rPr>
-          <w:rFonts w:ascii="Courier New" w:hAnsi="Courier New" w:cs="Courier New"/>
-          <w:noProof/>
-          <w:sz w:val="20"/>
-          <w:szCs w:val="20"/>
-        </w:rPr>
-        <w:t>LibaryBooks</w:t>
-      </w:r>
-      <w:r>
-        <w:rPr>
-          <w:rFonts w:ascii="Courier New" w:hAnsi="Courier New" w:cs="Courier New"/>
-          <w:noProof/>
-          <w:color w:val="808080"/>
-          <w:sz w:val="20"/>
-          <w:szCs w:val="20"/>
-        </w:rPr>
-        <w:t>.</w:t>
-      </w:r>
-      <w:r>
-        <w:rPr>
-          <w:rFonts w:ascii="Courier New" w:hAnsi="Courier New" w:cs="Courier New"/>
-          <w:noProof/>
-          <w:sz w:val="20"/>
-          <w:szCs w:val="20"/>
-        </w:rPr>
-        <w:t>Name</w:t>
-      </w:r>
-      <w:r>
-        <w:rPr>
-          <w:rFonts w:ascii="Courier New" w:hAnsi="Courier New" w:cs="Courier New"/>
-          <w:noProof/>
-          <w:color w:val="808080"/>
-          <w:sz w:val="20"/>
-          <w:szCs w:val="20"/>
-        </w:rPr>
-        <w:t>,</w:t>
-      </w:r>
-      <w:r>
-        <w:rPr>
-          <w:rFonts w:ascii="Courier New" w:hAnsi="Courier New" w:cs="Courier New"/>
-          <w:noProof/>
-          <w:sz w:val="20"/>
-          <w:szCs w:val="20"/>
-        </w:rPr>
-        <w:t xml:space="preserve"> Shopping</w:t>
-      </w:r>
-      <w:r>
-        <w:rPr>
-          <w:rFonts w:ascii="Courier New" w:hAnsi="Courier New" w:cs="Courier New"/>
-          <w:noProof/>
-          <w:color w:val="808080"/>
-          <w:sz w:val="20"/>
-          <w:szCs w:val="20"/>
-        </w:rPr>
-        <w:t>.</w:t>
-      </w:r>
-      <w:r>
-        <w:rPr>
-          <w:rFonts w:ascii="Courier New" w:hAnsi="Courier New" w:cs="Courier New"/>
-          <w:noProof/>
-          <w:sz w:val="20"/>
-          <w:szCs w:val="20"/>
-        </w:rPr>
-        <w:t>LibaryBooks</w:t>
-      </w:r>
-      <w:r>
-        <w:rPr>
-          <w:rFonts w:ascii="Courier New" w:hAnsi="Courier New" w:cs="Courier New"/>
-          <w:noProof/>
-          <w:color w:val="808080"/>
-          <w:sz w:val="20"/>
-          <w:szCs w:val="20"/>
-        </w:rPr>
-        <w:t>.</w:t>
-      </w:r>
-      <w:r>
-        <w:rPr>
-          <w:rFonts w:ascii="Courier New" w:hAnsi="Courier New" w:cs="Courier New"/>
-          <w:noProof/>
-          <w:sz w:val="20"/>
-          <w:szCs w:val="20"/>
-        </w:rPr>
-        <w:t>InternationStandardBookNumber</w:t>
-      </w:r>
-    </w:p>
-    <w:p>
-      <w:pPr>
-        <w:autoSpaceDE w:val="0"/>
-        <w:autoSpaceDN w:val="0"/>
-        <w:adjustRightInd w:val="0"/>
-        <w:spacing w:after="0" w:line="240" w:lineRule="auto"/>
-        <w:rPr>
-          <w:rFonts w:ascii="Courier New" w:hAnsi="Courier New" w:cs="Courier New"/>
-          <w:noProof/>
-          <w:color w:val="808080"/>
-          <w:sz w:val="20"/>
-          <w:szCs w:val="20"/>
-        </w:rPr>
-      </w:pPr>
-      <w:r>
-        <w:rPr>
-          <w:rFonts w:ascii="Courier New" w:hAnsi="Courier New" w:cs="Courier New"/>
-          <w:noProof/>
-          <w:color w:val="0000FF"/>
-          <w:sz w:val="20"/>
-          <w:szCs w:val="20"/>
-        </w:rPr>
-        <w:t>FROM</w:t>
-      </w:r>
-      <w:r>
-        <w:rPr>
-          <w:rFonts w:ascii="Courier New" w:hAnsi="Courier New" w:cs="Courier New"/>
-          <w:noProof/>
-          <w:sz w:val="20"/>
-          <w:szCs w:val="20"/>
-        </w:rPr>
-        <w:t xml:space="preserve">         Shopping</w:t>
-      </w:r>
-      <w:r>
-        <w:rPr>
-          <w:rFonts w:ascii="Courier New" w:hAnsi="Courier New" w:cs="Courier New"/>
-          <w:noProof/>
-          <w:color w:val="808080"/>
-          <w:sz w:val="20"/>
-          <w:szCs w:val="20"/>
-        </w:rPr>
-        <w:t>.</w:t>
-      </w:r>
-      <w:r>
-        <w:rPr>
-          <w:rFonts w:ascii="Courier New" w:hAnsi="Courier New" w:cs="Courier New"/>
-          <w:noProof/>
-          <w:sz w:val="20"/>
-          <w:szCs w:val="20"/>
-        </w:rPr>
-        <w:t xml:space="preserve">Customers </w:t>
-      </w:r>
-      <w:r>
-        <w:rPr>
-          <w:rFonts w:ascii="Courier New" w:hAnsi="Courier New" w:cs="Courier New"/>
-          <w:noProof/>
-          <w:color w:val="808080"/>
-          <w:sz w:val="20"/>
-          <w:szCs w:val="20"/>
-        </w:rPr>
-        <w:t>INNER</w:t>
-      </w:r>
-      <w:r>
-        <w:rPr>
-          <w:rFonts w:ascii="Courier New" w:hAnsi="Courier New" w:cs="Courier New"/>
-          <w:noProof/>
-          <w:sz w:val="20"/>
-          <w:szCs w:val="20"/>
-        </w:rPr>
-        <w:t xml:space="preserve"> </w:t>
-      </w:r>
-      <w:r>
-        <w:rPr>
-          <w:rFonts w:ascii="Courier New" w:hAnsi="Courier New" w:cs="Courier New"/>
-          <w:noProof/>
-          <w:color w:val="808080"/>
-          <w:sz w:val="20"/>
-          <w:szCs w:val="20"/>
-        </w:rPr>
-        <w:t>JOIN</w:t>
-      </w:r>
-    </w:p>
-    <w:p>
-      <w:pPr>
-        <w:autoSpaceDE w:val="0"/>
-        <w:autoSpaceDN w:val="0"/>
-        <w:adjustRightInd w:val="0"/>
-        <w:spacing w:after="0" w:line="240" w:lineRule="auto"/>
-        <w:rPr>
-          <w:rFonts w:ascii="Courier New" w:hAnsi="Courier New" w:cs="Courier New"/>
-          <w:noProof/>
-          <w:color w:val="808080"/>
-          <w:sz w:val="20"/>
-          <w:szCs w:val="20"/>
-        </w:rPr>
-      </w:pPr>
-      <w:r>
-        <w:rPr>
-          <w:rFonts w:ascii="Courier New" w:hAnsi="Courier New" w:cs="Courier New"/>
-          <w:noProof/>
-          <w:sz w:val="20"/>
-          <w:szCs w:val="20"/>
-        </w:rPr>
-        <w:t xml:space="preserve">                      Shopping</w:t>
-      </w:r>
-      <w:r>
-        <w:rPr>
-          <w:rFonts w:ascii="Courier New" w:hAnsi="Courier New" w:cs="Courier New"/>
-          <w:noProof/>
-          <w:color w:val="808080"/>
-          <w:sz w:val="20"/>
-          <w:szCs w:val="20"/>
-        </w:rPr>
-        <w:t>.</w:t>
-      </w:r>
-      <w:r>
-        <w:rPr>
-          <w:rFonts w:ascii="Courier New" w:hAnsi="Courier New" w:cs="Courier New"/>
-          <w:noProof/>
-          <w:sz w:val="20"/>
-          <w:szCs w:val="20"/>
-        </w:rPr>
-        <w:t xml:space="preserve">CustomerBook </w:t>
-      </w:r>
-      <w:r>
-        <w:rPr>
-          <w:rFonts w:ascii="Courier New" w:hAnsi="Courier New" w:cs="Courier New"/>
-          <w:noProof/>
-          <w:color w:val="0000FF"/>
-          <w:sz w:val="20"/>
-          <w:szCs w:val="20"/>
-        </w:rPr>
-        <w:t>ON</w:t>
-      </w:r>
-      <w:r>
-        <w:rPr>
-          <w:rFonts w:ascii="Courier New" w:hAnsi="Courier New" w:cs="Courier New"/>
-          <w:noProof/>
-          <w:sz w:val="20"/>
-          <w:szCs w:val="20"/>
-        </w:rPr>
-        <w:t xml:space="preserve"> Shopping</w:t>
-      </w:r>
-      <w:r>
-        <w:rPr>
-          <w:rFonts w:ascii="Courier New" w:hAnsi="Courier New" w:cs="Courier New"/>
-          <w:noProof/>
-          <w:color w:val="808080"/>
-          <w:sz w:val="20"/>
-          <w:szCs w:val="20"/>
-        </w:rPr>
-        <w:t>.</w:t>
-      </w:r>
-      <w:r>
-        <w:rPr>
-          <w:rFonts w:ascii="Courier New" w:hAnsi="Courier New" w:cs="Courier New"/>
-          <w:noProof/>
-          <w:sz w:val="20"/>
-          <w:szCs w:val="20"/>
-        </w:rPr>
-        <w:t>Customers</w:t>
-      </w:r>
-      <w:r>
-        <w:rPr>
-          <w:rFonts w:ascii="Courier New" w:hAnsi="Courier New" w:cs="Courier New"/>
-          <w:noProof/>
-          <w:color w:val="808080"/>
-          <w:sz w:val="20"/>
-          <w:szCs w:val="20"/>
-        </w:rPr>
-        <w:t>.</w:t>
-      </w:r>
-      <w:r>
-        <w:rPr>
-          <w:rFonts w:ascii="Courier New" w:hAnsi="Courier New" w:cs="Courier New"/>
-          <w:noProof/>
-          <w:sz w:val="20"/>
-          <w:szCs w:val="20"/>
-        </w:rPr>
-        <w:t xml:space="preserve">Id </w:t>
-      </w:r>
-      <w:r>
-        <w:rPr>
-          <w:rFonts w:ascii="Courier New" w:hAnsi="Courier New" w:cs="Courier New"/>
-          <w:noProof/>
-          <w:color w:val="808080"/>
-          <w:sz w:val="20"/>
-          <w:szCs w:val="20"/>
-        </w:rPr>
-        <w:t>=</w:t>
-      </w:r>
-      <w:r>
-        <w:rPr>
-          <w:rFonts w:ascii="Courier New" w:hAnsi="Courier New" w:cs="Courier New"/>
-          <w:noProof/>
-          <w:sz w:val="20"/>
-          <w:szCs w:val="20"/>
-        </w:rPr>
-        <w:t xml:space="preserve"> Shopping</w:t>
-      </w:r>
-      <w:r>
-        <w:rPr>
-          <w:rFonts w:ascii="Courier New" w:hAnsi="Courier New" w:cs="Courier New"/>
-          <w:noProof/>
-          <w:color w:val="808080"/>
-          <w:sz w:val="20"/>
-          <w:szCs w:val="20"/>
-        </w:rPr>
-        <w:t>.</w:t>
-      </w:r>
-      <w:r>
-        <w:rPr>
-          <w:rFonts w:ascii="Courier New" w:hAnsi="Courier New" w:cs="Courier New"/>
-          <w:noProof/>
-          <w:sz w:val="20"/>
-          <w:szCs w:val="20"/>
-        </w:rPr>
-        <w:t>CustomerBook</w:t>
-      </w:r>
-      <w:r>
-        <w:rPr>
-          <w:rFonts w:ascii="Courier New" w:hAnsi="Courier New" w:cs="Courier New"/>
-          <w:noProof/>
-          <w:color w:val="808080"/>
-          <w:sz w:val="20"/>
-          <w:szCs w:val="20"/>
-        </w:rPr>
-        <w:t>.</w:t>
-      </w:r>
-      <w:r>
-        <w:rPr>
-          <w:rFonts w:ascii="Courier New" w:hAnsi="Courier New" w:cs="Courier New"/>
-          <w:noProof/>
-          <w:sz w:val="20"/>
-          <w:szCs w:val="20"/>
-        </w:rPr>
-        <w:t xml:space="preserve">CustomerId </w:t>
-      </w:r>
-      <w:r>
-        <w:rPr>
-          <w:rFonts w:ascii="Courier New" w:hAnsi="Courier New" w:cs="Courier New"/>
-          <w:noProof/>
-          <w:color w:val="808080"/>
-          <w:sz w:val="20"/>
-          <w:szCs w:val="20"/>
-        </w:rPr>
-        <w:t>INNER</w:t>
-      </w:r>
-      <w:r>
-        <w:rPr>
-          <w:rFonts w:ascii="Courier New" w:hAnsi="Courier New" w:cs="Courier New"/>
-          <w:noProof/>
-          <w:sz w:val="20"/>
-          <w:szCs w:val="20"/>
-        </w:rPr>
-        <w:t xml:space="preserve"> </w:t>
-      </w:r>
-      <w:r>
-        <w:rPr>
-          <w:rFonts w:ascii="Courier New" w:hAnsi="Courier New" w:cs="Courier New"/>
-          <w:noProof/>
-          <w:color w:val="808080"/>
-          <w:sz w:val="20"/>
-          <w:szCs w:val="20"/>
-        </w:rPr>
-        <w:t>JOIN</w:t>
       </w:r>
     </w:p>
     <w:p>
@@ -2935,6 +2542,392 @@
           <w:sz w:val="20"/>
           <w:szCs w:val="20"/>
         </w:rPr>
+        <w:t>LibaryBooks</w:t>
+      </w:r>
+      <w:r>
+        <w:rPr>
+          <w:rFonts w:ascii="Courier New" w:hAnsi="Courier New" w:cs="Courier New"/>
+          <w:noProof/>
+          <w:color w:val="808080"/>
+          <w:sz w:val="20"/>
+          <w:szCs w:val="20"/>
+        </w:rPr>
+        <w:t>.</w:t>
+      </w:r>
+      <w:r>
+        <w:rPr>
+          <w:rFonts w:ascii="Courier New" w:hAnsi="Courier New" w:cs="Courier New"/>
+          <w:noProof/>
+          <w:sz w:val="20"/>
+          <w:szCs w:val="20"/>
+        </w:rPr>
+        <w:t>Name</w:t>
+      </w:r>
+      <w:r>
+        <w:rPr>
+          <w:rFonts w:ascii="Courier New" w:hAnsi="Courier New" w:cs="Courier New"/>
+          <w:noProof/>
+          <w:color w:val="808080"/>
+          <w:sz w:val="20"/>
+          <w:szCs w:val="20"/>
+        </w:rPr>
+        <w:t>,</w:t>
+      </w:r>
+      <w:r>
+        <w:rPr>
+          <w:rFonts w:ascii="Courier New" w:hAnsi="Courier New" w:cs="Courier New"/>
+          <w:noProof/>
+          <w:sz w:val="20"/>
+          <w:szCs w:val="20"/>
+        </w:rPr>
+        <w:t xml:space="preserve"> Shopping</w:t>
+      </w:r>
+      <w:r>
+        <w:rPr>
+          <w:rFonts w:ascii="Courier New" w:hAnsi="Courier New" w:cs="Courier New"/>
+          <w:noProof/>
+          <w:color w:val="808080"/>
+          <w:sz w:val="20"/>
+          <w:szCs w:val="20"/>
+        </w:rPr>
+        <w:t>.</w:t>
+      </w:r>
+      <w:r>
+        <w:rPr>
+          <w:rFonts w:ascii="Courier New" w:hAnsi="Courier New" w:cs="Courier New"/>
+          <w:noProof/>
+          <w:sz w:val="20"/>
+          <w:szCs w:val="20"/>
+        </w:rPr>
+        <w:t>LibaryBooks</w:t>
+      </w:r>
+      <w:r>
+        <w:rPr>
+          <w:rFonts w:ascii="Courier New" w:hAnsi="Courier New" w:cs="Courier New"/>
+          <w:noProof/>
+          <w:color w:val="808080"/>
+          <w:sz w:val="20"/>
+          <w:szCs w:val="20"/>
+        </w:rPr>
+        <w:t>.</w:t>
+      </w:r>
+      <w:r>
+        <w:rPr>
+          <w:rFonts w:ascii="Courier New" w:hAnsi="Courier New" w:cs="Courier New"/>
+          <w:noProof/>
+          <w:sz w:val="20"/>
+          <w:szCs w:val="20"/>
+        </w:rPr>
+        <w:t>InternationStandardBookNumber</w:t>
+      </w:r>
+    </w:p>
+    <w:p>
+      <w:pPr>
+        <w:autoSpaceDE w:val="0"/>
+        <w:autoSpaceDN w:val="0"/>
+        <w:adjustRightInd w:val="0"/>
+        <w:spacing w:after="0" w:line="240" w:lineRule="auto"/>
+        <w:rPr>
+          <w:rFonts w:ascii="Courier New" w:hAnsi="Courier New" w:cs="Courier New"/>
+          <w:noProof/>
+          <w:color w:val="808080"/>
+          <w:sz w:val="20"/>
+          <w:szCs w:val="20"/>
+        </w:rPr>
+      </w:pPr>
+      <w:r>
+        <w:rPr>
+          <w:rFonts w:ascii="Courier New" w:hAnsi="Courier New" w:cs="Courier New"/>
+          <w:noProof/>
+          <w:color w:val="0000FF"/>
+          <w:sz w:val="20"/>
+          <w:szCs w:val="20"/>
+        </w:rPr>
+        <w:t>FROM</w:t>
+      </w:r>
+      <w:r>
+        <w:rPr>
+          <w:rFonts w:ascii="Courier New" w:hAnsi="Courier New" w:cs="Courier New"/>
+          <w:noProof/>
+          <w:sz w:val="20"/>
+          <w:szCs w:val="20"/>
+        </w:rPr>
+        <w:t xml:space="preserve">         Shopping</w:t>
+      </w:r>
+      <w:r>
+        <w:rPr>
+          <w:rFonts w:ascii="Courier New" w:hAnsi="Courier New" w:cs="Courier New"/>
+          <w:noProof/>
+          <w:color w:val="808080"/>
+          <w:sz w:val="20"/>
+          <w:szCs w:val="20"/>
+        </w:rPr>
+        <w:t>.</w:t>
+      </w:r>
+      <w:r>
+        <w:rPr>
+          <w:rFonts w:ascii="Courier New" w:hAnsi="Courier New" w:cs="Courier New"/>
+          <w:noProof/>
+          <w:sz w:val="20"/>
+          <w:szCs w:val="20"/>
+        </w:rPr>
+        <w:t xml:space="preserve">Customers </w:t>
+      </w:r>
+      <w:r>
+        <w:rPr>
+          <w:rFonts w:ascii="Courier New" w:hAnsi="Courier New" w:cs="Courier New"/>
+          <w:noProof/>
+          <w:color w:val="808080"/>
+          <w:sz w:val="20"/>
+          <w:szCs w:val="20"/>
+        </w:rPr>
+        <w:t>INNER</w:t>
+      </w:r>
+      <w:r>
+        <w:rPr>
+          <w:rFonts w:ascii="Courier New" w:hAnsi="Courier New" w:cs="Courier New"/>
+          <w:noProof/>
+          <w:sz w:val="20"/>
+          <w:szCs w:val="20"/>
+        </w:rPr>
+        <w:t xml:space="preserve"> </w:t>
+      </w:r>
+      <w:r>
+        <w:rPr>
+          <w:rFonts w:ascii="Courier New" w:hAnsi="Courier New" w:cs="Courier New"/>
+          <w:noProof/>
+          <w:color w:val="808080"/>
+          <w:sz w:val="20"/>
+          <w:szCs w:val="20"/>
+        </w:rPr>
+        <w:t>JOIN</w:t>
+      </w:r>
+    </w:p>
+    <w:p>
+      <w:pPr>
+        <w:autoSpaceDE w:val="0"/>
+        <w:autoSpaceDN w:val="0"/>
+        <w:adjustRightInd w:val="0"/>
+        <w:spacing w:after="0" w:line="240" w:lineRule="auto"/>
+        <w:rPr>
+          <w:rFonts w:ascii="Courier New" w:hAnsi="Courier New" w:cs="Courier New"/>
+          <w:noProof/>
+          <w:color w:val="808080"/>
+          <w:sz w:val="20"/>
+          <w:szCs w:val="20"/>
+        </w:rPr>
+      </w:pPr>
+      <w:r>
+        <w:rPr>
+          <w:rFonts w:ascii="Courier New" w:hAnsi="Courier New" w:cs="Courier New"/>
+          <w:noProof/>
+          <w:sz w:val="20"/>
+          <w:szCs w:val="20"/>
+        </w:rPr>
+        <w:t xml:space="preserve">                      Shopping</w:t>
+      </w:r>
+      <w:r>
+        <w:rPr>
+          <w:rFonts w:ascii="Courier New" w:hAnsi="Courier New" w:cs="Courier New"/>
+          <w:noProof/>
+          <w:color w:val="808080"/>
+          <w:sz w:val="20"/>
+          <w:szCs w:val="20"/>
+        </w:rPr>
+        <w:t>.</w:t>
+      </w:r>
+      <w:r>
+        <w:rPr>
+          <w:rFonts w:ascii="Courier New" w:hAnsi="Courier New" w:cs="Courier New"/>
+          <w:noProof/>
+          <w:sz w:val="20"/>
+          <w:szCs w:val="20"/>
+        </w:rPr>
+        <w:t xml:space="preserve">CustomerBook </w:t>
+      </w:r>
+      <w:r>
+        <w:rPr>
+          <w:rFonts w:ascii="Courier New" w:hAnsi="Courier New" w:cs="Courier New"/>
+          <w:noProof/>
+          <w:color w:val="0000FF"/>
+          <w:sz w:val="20"/>
+          <w:szCs w:val="20"/>
+        </w:rPr>
+        <w:t>ON</w:t>
+      </w:r>
+      <w:r>
+        <w:rPr>
+          <w:rFonts w:ascii="Courier New" w:hAnsi="Courier New" w:cs="Courier New"/>
+          <w:noProof/>
+          <w:sz w:val="20"/>
+          <w:szCs w:val="20"/>
+        </w:rPr>
+        <w:t xml:space="preserve"> Shopping</w:t>
+      </w:r>
+      <w:r>
+        <w:rPr>
+          <w:rFonts w:ascii="Courier New" w:hAnsi="Courier New" w:cs="Courier New"/>
+          <w:noProof/>
+          <w:color w:val="808080"/>
+          <w:sz w:val="20"/>
+          <w:szCs w:val="20"/>
+        </w:rPr>
+        <w:t>.</w:t>
+      </w:r>
+      <w:r>
+        <w:rPr>
+          <w:rFonts w:ascii="Courier New" w:hAnsi="Courier New" w:cs="Courier New"/>
+          <w:noProof/>
+          <w:sz w:val="20"/>
+          <w:szCs w:val="20"/>
+        </w:rPr>
+        <w:t>Customers</w:t>
+      </w:r>
+      <w:r>
+        <w:rPr>
+          <w:rFonts w:ascii="Courier New" w:hAnsi="Courier New" w:cs="Courier New"/>
+          <w:noProof/>
+          <w:color w:val="808080"/>
+          <w:sz w:val="20"/>
+          <w:szCs w:val="20"/>
+        </w:rPr>
+        <w:t>.</w:t>
+      </w:r>
+      <w:r>
+        <w:rPr>
+          <w:rFonts w:ascii="Courier New" w:hAnsi="Courier New" w:cs="Courier New"/>
+          <w:noProof/>
+          <w:sz w:val="20"/>
+          <w:szCs w:val="20"/>
+        </w:rPr>
+        <w:t xml:space="preserve">Id </w:t>
+      </w:r>
+      <w:r>
+        <w:rPr>
+          <w:rFonts w:ascii="Courier New" w:hAnsi="Courier New" w:cs="Courier New"/>
+          <w:noProof/>
+          <w:color w:val="808080"/>
+          <w:sz w:val="20"/>
+          <w:szCs w:val="20"/>
+        </w:rPr>
+        <w:t>=</w:t>
+      </w:r>
+      <w:r>
+        <w:rPr>
+          <w:rFonts w:ascii="Courier New" w:hAnsi="Courier New" w:cs="Courier New"/>
+          <w:noProof/>
+          <w:sz w:val="20"/>
+          <w:szCs w:val="20"/>
+        </w:rPr>
+        <w:t xml:space="preserve"> Shopping</w:t>
+      </w:r>
+      <w:r>
+        <w:rPr>
+          <w:rFonts w:ascii="Courier New" w:hAnsi="Courier New" w:cs="Courier New"/>
+          <w:noProof/>
+          <w:color w:val="808080"/>
+          <w:sz w:val="20"/>
+          <w:szCs w:val="20"/>
+        </w:rPr>
+        <w:t>.</w:t>
+      </w:r>
+      <w:r>
+        <w:rPr>
+          <w:rFonts w:ascii="Courier New" w:hAnsi="Courier New" w:cs="Courier New"/>
+          <w:noProof/>
+          <w:sz w:val="20"/>
+          <w:szCs w:val="20"/>
+        </w:rPr>
+        <w:t>CustomerBook</w:t>
+      </w:r>
+      <w:r>
+        <w:rPr>
+          <w:rFonts w:ascii="Courier New" w:hAnsi="Courier New" w:cs="Courier New"/>
+          <w:noProof/>
+          <w:color w:val="808080"/>
+          <w:sz w:val="20"/>
+          <w:szCs w:val="20"/>
+        </w:rPr>
+        <w:t>.</w:t>
+      </w:r>
+      <w:r>
+        <w:rPr>
+          <w:rFonts w:ascii="Courier New" w:hAnsi="Courier New" w:cs="Courier New"/>
+          <w:noProof/>
+          <w:sz w:val="20"/>
+          <w:szCs w:val="20"/>
+        </w:rPr>
+        <w:t xml:space="preserve">CustomerId </w:t>
+      </w:r>
+      <w:r>
+        <w:rPr>
+          <w:rFonts w:ascii="Courier New" w:hAnsi="Courier New" w:cs="Courier New"/>
+          <w:noProof/>
+          <w:color w:val="808080"/>
+          <w:sz w:val="20"/>
+          <w:szCs w:val="20"/>
+        </w:rPr>
+        <w:t>INNER</w:t>
+      </w:r>
+      <w:r>
+        <w:rPr>
+          <w:rFonts w:ascii="Courier New" w:hAnsi="Courier New" w:cs="Courier New"/>
+          <w:noProof/>
+          <w:sz w:val="20"/>
+          <w:szCs w:val="20"/>
+        </w:rPr>
+        <w:t xml:space="preserve"> </w:t>
+      </w:r>
+      <w:r>
+        <w:rPr>
+          <w:rFonts w:ascii="Courier New" w:hAnsi="Courier New" w:cs="Courier New"/>
+          <w:noProof/>
+          <w:color w:val="808080"/>
+          <w:sz w:val="20"/>
+          <w:szCs w:val="20"/>
+        </w:rPr>
+        <w:t>JOIN</w:t>
+      </w:r>
+    </w:p>
+    <w:p>
+      <w:pPr>
+        <w:autoSpaceDE w:val="0"/>
+        <w:autoSpaceDN w:val="0"/>
+        <w:adjustRightInd w:val="0"/>
+        <w:spacing w:after="0" w:line="240" w:lineRule="auto"/>
+        <w:rPr>
+          <w:rFonts w:ascii="Courier New" w:hAnsi="Courier New" w:cs="Courier New"/>
+          <w:noProof/>
+          <w:sz w:val="20"/>
+          <w:szCs w:val="20"/>
+        </w:rPr>
+      </w:pPr>
+      <w:r>
+        <w:rPr>
+          <w:rFonts w:ascii="Courier New" w:hAnsi="Courier New" w:cs="Courier New"/>
+          <w:noProof/>
+          <w:sz w:val="20"/>
+          <w:szCs w:val="20"/>
+        </w:rPr>
+        <w:t xml:space="preserve">                      Shopping</w:t>
+      </w:r>
+      <w:r>
+        <w:rPr>
+          <w:rFonts w:ascii="Courier New" w:hAnsi="Courier New" w:cs="Courier New"/>
+          <w:noProof/>
+          <w:color w:val="808080"/>
+          <w:sz w:val="20"/>
+          <w:szCs w:val="20"/>
+        </w:rPr>
+        <w:t>.</w:t>
+      </w:r>
+      <w:r>
+        <w:rPr>
+          <w:rFonts w:ascii="Courier New" w:hAnsi="Courier New" w:cs="Courier New"/>
+          <w:noProof/>
+          <w:sz w:val="20"/>
+          <w:szCs w:val="20"/>
+        </w:rPr>
         <w:t xml:space="preserve">LibaryBooks </w:t>
       </w:r>
       <w:r>
@@ -3180,48 +3173,1673 @@
     </w:p>
     <w:p>
       <w:pPr>
+        <w:autoSpaceDE w:val="0"/>
+        <w:autoSpaceDN w:val="0"/>
+        <w:adjustRightInd w:val="0"/>
+        <w:spacing w:after="0" w:line="240" w:lineRule="auto"/>
+        <w:rPr>
+          <w:rFonts w:ascii="Courier New" w:hAnsi="Courier New" w:cs="Courier New"/>
+          <w:noProof/>
+          <w:color w:val="0000FF"/>
+          <w:sz w:val="20"/>
+          <w:szCs w:val="20"/>
+        </w:rPr>
+      </w:pPr>
+    </w:p>
+    <w:p>
+      <w:pPr>
+        <w:autoSpaceDE w:val="0"/>
+        <w:autoSpaceDN w:val="0"/>
+        <w:adjustRightInd w:val="0"/>
+        <w:spacing w:after="0" w:line="240" w:lineRule="auto"/>
+      </w:pPr>
+      <w:r>
+        <w:t>DOWN</w:t>
+      </w:r>
+    </w:p>
+    <w:p>
+      <w:pPr>
+        <w:autoSpaceDE w:val="0"/>
+        <w:autoSpaceDN w:val="0"/>
+        <w:adjustRightInd w:val="0"/>
+        <w:spacing w:after="0" w:line="240" w:lineRule="auto"/>
+      </w:pPr>
+    </w:p>
+    <w:p>
+      <w:pPr>
+        <w:pStyle w:val="HTMLPreformatted"/>
         <w:shd w:val="clear" w:color="auto" w:fill="49483E"/>
-        <w:tabs>
-          <w:tab w:val="left" w:pos="916"/>
-          <w:tab w:val="left" w:pos="1832"/>
-          <w:tab w:val="left" w:pos="2748"/>
-          <w:tab w:val="left" w:pos="3664"/>
-          <w:tab w:val="left" w:pos="4580"/>
-          <w:tab w:val="left" w:pos="5496"/>
-          <w:tab w:val="left" w:pos="6412"/>
-          <w:tab w:val="left" w:pos="7328"/>
-          <w:tab w:val="left" w:pos="8244"/>
-          <w:tab w:val="left" w:pos="9160"/>
-          <w:tab w:val="left" w:pos="10076"/>
-          <w:tab w:val="left" w:pos="10992"/>
-          <w:tab w:val="left" w:pos="11908"/>
-          <w:tab w:val="left" w:pos="12824"/>
-          <w:tab w:val="left" w:pos="13740"/>
-          <w:tab w:val="left" w:pos="14656"/>
-        </w:tabs>
-        <w:spacing w:after="450" w:line="240" w:lineRule="auto"/>
-        <w:rPr>
-          <w:rFonts w:ascii="Courier New" w:eastAsia="Times New Roman" w:hAnsi="Courier New" w:cs="Courier New"/>
+        <w:spacing w:after="450"/>
+        <w:rPr>
+          <w:rStyle w:val="s"/>
+          <w:color w:val="E6DB74"/>
+        </w:rPr>
+      </w:pPr>
+      <w:proofErr w:type="spellStart"/>
+      <w:r>
+        <w:rPr>
+          <w:rStyle w:val="n"/>
+          <w:color w:val="F8F8F2"/>
+        </w:rPr>
+        <w:t>migrationBuilder</w:t>
+      </w:r>
+      <w:r>
+        <w:rPr>
+          <w:rStyle w:val="p"/>
+          <w:color w:val="F8F8F2"/>
+        </w:rPr>
+        <w:t>.</w:t>
+      </w:r>
+      <w:r>
+        <w:rPr>
+          <w:rStyle w:val="nf"/>
+          <w:color w:val="A6E22E"/>
+        </w:rPr>
+        <w:t>Sql</w:t>
+      </w:r>
+      <w:proofErr w:type="spellEnd"/>
+      <w:r>
+        <w:rPr>
+          <w:rStyle w:val="p"/>
+          <w:color w:val="F8F8F2"/>
+        </w:rPr>
+        <w:t>(</w:t>
+      </w:r>
+      <w:r>
+        <w:rPr>
+          <w:rStyle w:val="s"/>
+          <w:color w:val="E6DB74"/>
+        </w:rPr>
+        <w:t>@"</w:t>
+      </w:r>
+    </w:p>
+    <w:p>
+      <w:pPr>
+        <w:autoSpaceDE w:val="0"/>
+        <w:autoSpaceDN w:val="0"/>
+        <w:adjustRightInd w:val="0"/>
+        <w:spacing w:after="0" w:line="240" w:lineRule="auto"/>
+        <w:rPr>
+          <w:rFonts w:ascii="Courier New" w:hAnsi="Courier New" w:cs="Courier New"/>
+          <w:noProof/>
+          <w:sz w:val="20"/>
+          <w:szCs w:val="20"/>
+        </w:rPr>
+      </w:pPr>
+      <w:r>
+        <w:rPr>
+          <w:rFonts w:ascii="Courier New" w:hAnsi="Courier New" w:cs="Courier New"/>
+          <w:noProof/>
+          <w:color w:val="0000FF"/>
+          <w:sz w:val="20"/>
+          <w:szCs w:val="20"/>
+        </w:rPr>
+        <w:t>DROP</w:t>
+      </w:r>
+      <w:r>
+        <w:rPr>
+          <w:rFonts w:ascii="Courier New" w:hAnsi="Courier New" w:cs="Courier New"/>
+          <w:noProof/>
+          <w:sz w:val="20"/>
+          <w:szCs w:val="20"/>
+        </w:rPr>
+        <w:t xml:space="preserve"> </w:t>
+      </w:r>
+      <w:r>
+        <w:rPr>
+          <w:rFonts w:ascii="Courier New" w:hAnsi="Courier New" w:cs="Courier New"/>
+          <w:noProof/>
+          <w:color w:val="0000FF"/>
+          <w:sz w:val="20"/>
+          <w:szCs w:val="20"/>
+        </w:rPr>
+        <w:t>VIEW</w:t>
+      </w:r>
+      <w:r>
+        <w:rPr>
+          <w:rFonts w:ascii="Courier New" w:hAnsi="Courier New" w:cs="Courier New"/>
+          <w:noProof/>
+          <w:sz w:val="20"/>
+          <w:szCs w:val="20"/>
+        </w:rPr>
+        <w:t xml:space="preserve"> [dbo]</w:t>
+      </w:r>
+      <w:r>
+        <w:rPr>
+          <w:rFonts w:ascii="Courier New" w:hAnsi="Courier New" w:cs="Courier New"/>
+          <w:noProof/>
+          <w:color w:val="808080"/>
+          <w:sz w:val="20"/>
+          <w:szCs w:val="20"/>
+        </w:rPr>
+        <w:t>.</w:t>
+      </w:r>
+      <w:r>
+        <w:rPr>
+          <w:rFonts w:ascii="Courier New" w:hAnsi="Courier New" w:cs="Courier New"/>
+          <w:noProof/>
+          <w:sz w:val="20"/>
+          <w:szCs w:val="20"/>
+        </w:rPr>
+        <w:t>[vwCustomerGroupBorrowedBooks]</w:t>
+      </w:r>
+    </w:p>
+    <w:p>
+      <w:pPr>
+        <w:pStyle w:val="HTMLPreformatted"/>
+        <w:shd w:val="clear" w:color="auto" w:fill="49483E"/>
+        <w:spacing w:after="450"/>
+        <w:rPr>
           <w:color w:val="D8D8D8"/>
-          <w:sz w:val="20"/>
-          <w:szCs w:val="20"/>
-        </w:rPr>
-      </w:pPr>
-      <w:r>
-        <w:rPr>
-          <w:rFonts w:ascii="Courier New" w:eastAsia="Times New Roman" w:hAnsi="Courier New" w:cs="Courier New"/>
+        </w:rPr>
+      </w:pPr>
+      <w:r>
+        <w:rPr>
+          <w:rStyle w:val="s"/>
           <w:color w:val="E6DB74"/>
-          <w:sz w:val="20"/>
-          <w:szCs w:val="20"/>
         </w:rPr>
         <w:t>"</w:t>
       </w:r>
       <w:r>
         <w:rPr>
-          <w:rFonts w:ascii="Courier New" w:eastAsia="Times New Roman" w:hAnsi="Courier New" w:cs="Courier New"/>
+          <w:rStyle w:val="p"/>
           <w:color w:val="F8F8F2"/>
-          <w:sz w:val="20"/>
-          <w:szCs w:val="20"/>
+        </w:rPr>
+        <w:t>);</w:t>
+      </w:r>
+    </w:p>
+    <w:p>
+      <w:pPr>
+        <w:autoSpaceDE w:val="0"/>
+        <w:autoSpaceDN w:val="0"/>
+        <w:adjustRightInd w:val="0"/>
+        <w:spacing w:after="0" w:line="240" w:lineRule="auto"/>
+        <w:rPr>
+          <w:rFonts w:ascii="Cascadia Mono" w:hAnsi="Cascadia Mono" w:cs="Cascadia Mono"/>
+          <w:color w:val="0000FF"/>
+          <w:sz w:val="19"/>
+          <w:szCs w:val="19"/>
+        </w:rPr>
+      </w:pPr>
+      <w:r>
+        <w:rPr>
+          <w:rFonts w:ascii="Cascadia Mono" w:hAnsi="Cascadia Mono" w:cs="Cascadia Mono"/>
+          <w:color w:val="0000FF"/>
+          <w:sz w:val="19"/>
+          <w:szCs w:val="19"/>
+        </w:rPr>
+        <w:t>Define Class for Model</w:t>
+      </w:r>
+    </w:p>
+    <w:p>
+      <w:pPr>
+        <w:autoSpaceDE w:val="0"/>
+        <w:autoSpaceDN w:val="0"/>
+        <w:adjustRightInd w:val="0"/>
+        <w:spacing w:after="0" w:line="240" w:lineRule="auto"/>
+        <w:rPr>
+          <w:rFonts w:ascii="Cascadia Mono" w:hAnsi="Cascadia Mono" w:cs="Cascadia Mono"/>
+          <w:color w:val="0000FF"/>
+          <w:sz w:val="19"/>
+          <w:szCs w:val="19"/>
+        </w:rPr>
+      </w:pPr>
+    </w:p>
+    <w:p>
+      <w:pPr>
+        <w:autoSpaceDE w:val="0"/>
+        <w:autoSpaceDN w:val="0"/>
+        <w:adjustRightInd w:val="0"/>
+        <w:spacing w:after="0" w:line="240" w:lineRule="auto"/>
+        <w:rPr>
+          <w:rFonts w:ascii="Cascadia Mono" w:hAnsi="Cascadia Mono" w:cs="Cascadia Mono"/>
+          <w:color w:val="000000"/>
+          <w:sz w:val="19"/>
+          <w:szCs w:val="19"/>
+        </w:rPr>
+      </w:pPr>
+      <w:r>
+        <w:rPr>
+          <w:rFonts w:ascii="Cascadia Mono" w:hAnsi="Cascadia Mono" w:cs="Cascadia Mono"/>
+          <w:color w:val="0000FF"/>
+          <w:sz w:val="19"/>
+          <w:szCs w:val="19"/>
+        </w:rPr>
+        <w:t>public</w:t>
+      </w:r>
+      <w:r>
+        <w:rPr>
+          <w:rFonts w:ascii="Cascadia Mono" w:hAnsi="Cascadia Mono" w:cs="Cascadia Mono"/>
+          <w:color w:val="000000"/>
+          <w:sz w:val="19"/>
+          <w:szCs w:val="19"/>
+        </w:rPr>
+        <w:t xml:space="preserve"> </w:t>
+      </w:r>
+      <w:r>
+        <w:rPr>
+          <w:rFonts w:ascii="Cascadia Mono" w:hAnsi="Cascadia Mono" w:cs="Cascadia Mono"/>
+          <w:color w:val="0000FF"/>
+          <w:sz w:val="19"/>
+          <w:szCs w:val="19"/>
+        </w:rPr>
+        <w:t>class</w:t>
+      </w:r>
+      <w:r>
+        <w:rPr>
+          <w:rFonts w:ascii="Cascadia Mono" w:hAnsi="Cascadia Mono" w:cs="Cascadia Mono"/>
+          <w:color w:val="000000"/>
+          <w:sz w:val="19"/>
+          <w:szCs w:val="19"/>
+        </w:rPr>
+        <w:t xml:space="preserve"> </w:t>
+      </w:r>
+      <w:proofErr w:type="spellStart"/>
+      <w:r>
+        <w:rPr>
+          <w:rFonts w:ascii="Cascadia Mono" w:hAnsi="Cascadia Mono" w:cs="Cascadia Mono"/>
+          <w:color w:val="2B91AF"/>
+          <w:sz w:val="19"/>
+          <w:szCs w:val="19"/>
+        </w:rPr>
+        <w:t>vwCustomerGroupBorrowedBook</w:t>
+      </w:r>
+      <w:proofErr w:type="spellEnd"/>
+    </w:p>
+    <w:p>
+      <w:pPr>
+        <w:autoSpaceDE w:val="0"/>
+        <w:autoSpaceDN w:val="0"/>
+        <w:adjustRightInd w:val="0"/>
+        <w:spacing w:after="0" w:line="240" w:lineRule="auto"/>
+        <w:rPr>
+          <w:rFonts w:ascii="Cascadia Mono" w:hAnsi="Cascadia Mono" w:cs="Cascadia Mono"/>
+          <w:color w:val="000000"/>
+          <w:sz w:val="19"/>
+          <w:szCs w:val="19"/>
+        </w:rPr>
+      </w:pPr>
+      <w:r>
+        <w:rPr>
+          <w:rFonts w:ascii="Cascadia Mono" w:hAnsi="Cascadia Mono" w:cs="Cascadia Mono"/>
+          <w:color w:val="000000"/>
+          <w:sz w:val="19"/>
+          <w:szCs w:val="19"/>
+        </w:rPr>
+        <w:t xml:space="preserve">    {</w:t>
+      </w:r>
+    </w:p>
+    <w:p>
+      <w:pPr>
+        <w:autoSpaceDE w:val="0"/>
+        <w:autoSpaceDN w:val="0"/>
+        <w:adjustRightInd w:val="0"/>
+        <w:spacing w:after="0" w:line="240" w:lineRule="auto"/>
+        <w:rPr>
+          <w:rFonts w:ascii="Cascadia Mono" w:hAnsi="Cascadia Mono" w:cs="Cascadia Mono"/>
+          <w:color w:val="000000"/>
+          <w:sz w:val="19"/>
+          <w:szCs w:val="19"/>
+        </w:rPr>
+      </w:pPr>
+      <w:r>
+        <w:rPr>
+          <w:rFonts w:ascii="Cascadia Mono" w:hAnsi="Cascadia Mono" w:cs="Cascadia Mono"/>
+          <w:color w:val="000000"/>
+          <w:sz w:val="19"/>
+          <w:szCs w:val="19"/>
+        </w:rPr>
+        <w:t xml:space="preserve">        </w:t>
+      </w:r>
+      <w:r>
+        <w:rPr>
+          <w:rFonts w:ascii="Cascadia Mono" w:hAnsi="Cascadia Mono" w:cs="Cascadia Mono"/>
+          <w:color w:val="0000FF"/>
+          <w:sz w:val="19"/>
+          <w:szCs w:val="19"/>
+        </w:rPr>
+        <w:t>public</w:t>
+      </w:r>
+      <w:r>
+        <w:rPr>
+          <w:rFonts w:ascii="Cascadia Mono" w:hAnsi="Cascadia Mono" w:cs="Cascadia Mono"/>
+          <w:color w:val="000000"/>
+          <w:sz w:val="19"/>
+          <w:szCs w:val="19"/>
+        </w:rPr>
+        <w:t xml:space="preserve"> </w:t>
+      </w:r>
+      <w:proofErr w:type="spellStart"/>
+      <w:r>
+        <w:rPr>
+          <w:rFonts w:ascii="Cascadia Mono" w:hAnsi="Cascadia Mono" w:cs="Cascadia Mono"/>
+          <w:color w:val="000000"/>
+          <w:sz w:val="19"/>
+          <w:szCs w:val="19"/>
+        </w:rPr>
+        <w:t>DateTime</w:t>
+      </w:r>
+      <w:proofErr w:type="spellEnd"/>
+      <w:r>
+        <w:rPr>
+          <w:rFonts w:ascii="Cascadia Mono" w:hAnsi="Cascadia Mono" w:cs="Cascadia Mono"/>
+          <w:color w:val="000000"/>
+          <w:sz w:val="19"/>
+          <w:szCs w:val="19"/>
+        </w:rPr>
+        <w:t xml:space="preserve"> </w:t>
+      </w:r>
+      <w:proofErr w:type="spellStart"/>
+      <w:r>
+        <w:rPr>
+          <w:rFonts w:ascii="Cascadia Mono" w:hAnsi="Cascadia Mono" w:cs="Cascadia Mono"/>
+          <w:color w:val="000000"/>
+          <w:sz w:val="19"/>
+          <w:szCs w:val="19"/>
+        </w:rPr>
+        <w:t>LoanDate</w:t>
+      </w:r>
+      <w:proofErr w:type="spellEnd"/>
+      <w:r>
+        <w:rPr>
+          <w:rFonts w:ascii="Cascadia Mono" w:hAnsi="Cascadia Mono" w:cs="Cascadia Mono"/>
+          <w:color w:val="000000"/>
+          <w:sz w:val="19"/>
+          <w:szCs w:val="19"/>
+        </w:rPr>
+        <w:t xml:space="preserve"> </w:t>
+      </w:r>
+      <w:proofErr w:type="gramStart"/>
+      <w:r>
+        <w:rPr>
+          <w:rFonts w:ascii="Cascadia Mono" w:hAnsi="Cascadia Mono" w:cs="Cascadia Mono"/>
+          <w:color w:val="000000"/>
+          <w:sz w:val="19"/>
+          <w:szCs w:val="19"/>
+        </w:rPr>
+        <w:t xml:space="preserve">{ </w:t>
+      </w:r>
+      <w:r>
+        <w:rPr>
+          <w:rFonts w:ascii="Cascadia Mono" w:hAnsi="Cascadia Mono" w:cs="Cascadia Mono"/>
+          <w:color w:val="0000FF"/>
+          <w:sz w:val="19"/>
+          <w:szCs w:val="19"/>
+        </w:rPr>
+        <w:t>get</w:t>
+      </w:r>
+      <w:proofErr w:type="gramEnd"/>
+      <w:r>
+        <w:rPr>
+          <w:rFonts w:ascii="Cascadia Mono" w:hAnsi="Cascadia Mono" w:cs="Cascadia Mono"/>
+          <w:color w:val="000000"/>
+          <w:sz w:val="19"/>
+          <w:szCs w:val="19"/>
+        </w:rPr>
+        <w:t xml:space="preserve">; </w:t>
+      </w:r>
+      <w:r>
+        <w:rPr>
+          <w:rFonts w:ascii="Cascadia Mono" w:hAnsi="Cascadia Mono" w:cs="Cascadia Mono"/>
+          <w:color w:val="0000FF"/>
+          <w:sz w:val="19"/>
+          <w:szCs w:val="19"/>
+        </w:rPr>
+        <w:t>set</w:t>
+      </w:r>
+      <w:r>
+        <w:rPr>
+          <w:rFonts w:ascii="Cascadia Mono" w:hAnsi="Cascadia Mono" w:cs="Cascadia Mono"/>
+          <w:color w:val="000000"/>
+          <w:sz w:val="19"/>
+          <w:szCs w:val="19"/>
+        </w:rPr>
+        <w:t>; }</w:t>
+      </w:r>
+    </w:p>
+    <w:p>
+      <w:pPr>
+        <w:autoSpaceDE w:val="0"/>
+        <w:autoSpaceDN w:val="0"/>
+        <w:adjustRightInd w:val="0"/>
+        <w:spacing w:after="0" w:line="240" w:lineRule="auto"/>
+        <w:rPr>
+          <w:rFonts w:ascii="Cascadia Mono" w:hAnsi="Cascadia Mono" w:cs="Cascadia Mono"/>
+          <w:color w:val="000000"/>
+          <w:sz w:val="19"/>
+          <w:szCs w:val="19"/>
+        </w:rPr>
+      </w:pPr>
+      <w:r>
+        <w:rPr>
+          <w:rFonts w:ascii="Cascadia Mono" w:hAnsi="Cascadia Mono" w:cs="Cascadia Mono"/>
+          <w:color w:val="000000"/>
+          <w:sz w:val="19"/>
+          <w:szCs w:val="19"/>
+        </w:rPr>
+        <w:t xml:space="preserve">        </w:t>
+      </w:r>
+      <w:r>
+        <w:rPr>
+          <w:rFonts w:ascii="Cascadia Mono" w:hAnsi="Cascadia Mono" w:cs="Cascadia Mono"/>
+          <w:color w:val="0000FF"/>
+          <w:sz w:val="19"/>
+          <w:szCs w:val="19"/>
+        </w:rPr>
+        <w:t>public</w:t>
+      </w:r>
+      <w:r>
+        <w:rPr>
+          <w:rFonts w:ascii="Cascadia Mono" w:hAnsi="Cascadia Mono" w:cs="Cascadia Mono"/>
+          <w:color w:val="000000"/>
+          <w:sz w:val="19"/>
+          <w:szCs w:val="19"/>
+        </w:rPr>
+        <w:t xml:space="preserve"> </w:t>
+      </w:r>
+      <w:proofErr w:type="spellStart"/>
+      <w:r>
+        <w:rPr>
+          <w:rFonts w:ascii="Cascadia Mono" w:hAnsi="Cascadia Mono" w:cs="Cascadia Mono"/>
+          <w:color w:val="000000"/>
+          <w:sz w:val="19"/>
+          <w:szCs w:val="19"/>
+        </w:rPr>
+        <w:t>DateTime</w:t>
+      </w:r>
+      <w:proofErr w:type="spellEnd"/>
+      <w:r>
+        <w:rPr>
+          <w:rFonts w:ascii="Cascadia Mono" w:hAnsi="Cascadia Mono" w:cs="Cascadia Mono"/>
+          <w:color w:val="000000"/>
+          <w:sz w:val="19"/>
+          <w:szCs w:val="19"/>
+        </w:rPr>
+        <w:t xml:space="preserve">? </w:t>
+      </w:r>
+      <w:proofErr w:type="spellStart"/>
+      <w:r>
+        <w:rPr>
+          <w:rFonts w:ascii="Cascadia Mono" w:hAnsi="Cascadia Mono" w:cs="Cascadia Mono"/>
+          <w:color w:val="000000"/>
+          <w:sz w:val="19"/>
+          <w:szCs w:val="19"/>
+        </w:rPr>
+        <w:t>ReturnDate</w:t>
+      </w:r>
+      <w:proofErr w:type="spellEnd"/>
+      <w:r>
+        <w:rPr>
+          <w:rFonts w:ascii="Cascadia Mono" w:hAnsi="Cascadia Mono" w:cs="Cascadia Mono"/>
+          <w:color w:val="000000"/>
+          <w:sz w:val="19"/>
+          <w:szCs w:val="19"/>
+        </w:rPr>
+        <w:t xml:space="preserve"> </w:t>
+      </w:r>
+      <w:proofErr w:type="gramStart"/>
+      <w:r>
+        <w:rPr>
+          <w:rFonts w:ascii="Cascadia Mono" w:hAnsi="Cascadia Mono" w:cs="Cascadia Mono"/>
+          <w:color w:val="000000"/>
+          <w:sz w:val="19"/>
+          <w:szCs w:val="19"/>
+        </w:rPr>
+        <w:t xml:space="preserve">{ </w:t>
+      </w:r>
+      <w:r>
+        <w:rPr>
+          <w:rFonts w:ascii="Cascadia Mono" w:hAnsi="Cascadia Mono" w:cs="Cascadia Mono"/>
+          <w:color w:val="0000FF"/>
+          <w:sz w:val="19"/>
+          <w:szCs w:val="19"/>
+        </w:rPr>
+        <w:t>get</w:t>
+      </w:r>
+      <w:proofErr w:type="gramEnd"/>
+      <w:r>
+        <w:rPr>
+          <w:rFonts w:ascii="Cascadia Mono" w:hAnsi="Cascadia Mono" w:cs="Cascadia Mono"/>
+          <w:color w:val="000000"/>
+          <w:sz w:val="19"/>
+          <w:szCs w:val="19"/>
+        </w:rPr>
+        <w:t xml:space="preserve">; </w:t>
+      </w:r>
+      <w:r>
+        <w:rPr>
+          <w:rFonts w:ascii="Cascadia Mono" w:hAnsi="Cascadia Mono" w:cs="Cascadia Mono"/>
+          <w:color w:val="0000FF"/>
+          <w:sz w:val="19"/>
+          <w:szCs w:val="19"/>
+        </w:rPr>
+        <w:t>set</w:t>
+      </w:r>
+      <w:r>
+        <w:rPr>
+          <w:rFonts w:ascii="Cascadia Mono" w:hAnsi="Cascadia Mono" w:cs="Cascadia Mono"/>
+          <w:color w:val="000000"/>
+          <w:sz w:val="19"/>
+          <w:szCs w:val="19"/>
+        </w:rPr>
+        <w:t>; }</w:t>
+      </w:r>
+    </w:p>
+    <w:p>
+      <w:pPr>
+        <w:autoSpaceDE w:val="0"/>
+        <w:autoSpaceDN w:val="0"/>
+        <w:adjustRightInd w:val="0"/>
+        <w:spacing w:after="0" w:line="240" w:lineRule="auto"/>
+        <w:rPr>
+          <w:rFonts w:ascii="Cascadia Mono" w:hAnsi="Cascadia Mono" w:cs="Cascadia Mono"/>
+          <w:color w:val="000000"/>
+          <w:sz w:val="19"/>
+          <w:szCs w:val="19"/>
+        </w:rPr>
+      </w:pPr>
+      <w:r>
+        <w:rPr>
+          <w:rFonts w:ascii="Cascadia Mono" w:hAnsi="Cascadia Mono" w:cs="Cascadia Mono"/>
+          <w:color w:val="000000"/>
+          <w:sz w:val="19"/>
+          <w:szCs w:val="19"/>
+        </w:rPr>
+        <w:t xml:space="preserve">        </w:t>
+      </w:r>
+      <w:r>
+        <w:rPr>
+          <w:rFonts w:ascii="Cascadia Mono" w:hAnsi="Cascadia Mono" w:cs="Cascadia Mono"/>
+          <w:color w:val="0000FF"/>
+          <w:sz w:val="19"/>
+          <w:szCs w:val="19"/>
+        </w:rPr>
+        <w:t>public</w:t>
+      </w:r>
+      <w:r>
+        <w:rPr>
+          <w:rFonts w:ascii="Cascadia Mono" w:hAnsi="Cascadia Mono" w:cs="Cascadia Mono"/>
+          <w:color w:val="000000"/>
+          <w:sz w:val="19"/>
+          <w:szCs w:val="19"/>
+        </w:rPr>
+        <w:t xml:space="preserve"> </w:t>
+      </w:r>
+      <w:r>
+        <w:rPr>
+          <w:rFonts w:ascii="Cascadia Mono" w:hAnsi="Cascadia Mono" w:cs="Cascadia Mono"/>
+          <w:color w:val="0000FF"/>
+          <w:sz w:val="19"/>
+          <w:szCs w:val="19"/>
+        </w:rPr>
+        <w:t>string</w:t>
+      </w:r>
+      <w:r>
+        <w:rPr>
+          <w:rFonts w:ascii="Cascadia Mono" w:hAnsi="Cascadia Mono" w:cs="Cascadia Mono"/>
+          <w:color w:val="000000"/>
+          <w:sz w:val="19"/>
+          <w:szCs w:val="19"/>
+        </w:rPr>
+        <w:t xml:space="preserve"> </w:t>
+      </w:r>
+      <w:proofErr w:type="spellStart"/>
+      <w:r>
+        <w:rPr>
+          <w:rFonts w:ascii="Cascadia Mono" w:hAnsi="Cascadia Mono" w:cs="Cascadia Mono"/>
+          <w:color w:val="000000"/>
+          <w:sz w:val="19"/>
+          <w:szCs w:val="19"/>
+        </w:rPr>
+        <w:t>CustomerGroup</w:t>
+      </w:r>
+      <w:proofErr w:type="spellEnd"/>
+      <w:r>
+        <w:rPr>
+          <w:rFonts w:ascii="Cascadia Mono" w:hAnsi="Cascadia Mono" w:cs="Cascadia Mono"/>
+          <w:color w:val="000000"/>
+          <w:sz w:val="19"/>
+          <w:szCs w:val="19"/>
+        </w:rPr>
+        <w:t xml:space="preserve"> </w:t>
+      </w:r>
+      <w:proofErr w:type="gramStart"/>
+      <w:r>
+        <w:rPr>
+          <w:rFonts w:ascii="Cascadia Mono" w:hAnsi="Cascadia Mono" w:cs="Cascadia Mono"/>
+          <w:color w:val="000000"/>
+          <w:sz w:val="19"/>
+          <w:szCs w:val="19"/>
+        </w:rPr>
+        <w:t xml:space="preserve">{ </w:t>
+      </w:r>
+      <w:r>
+        <w:rPr>
+          <w:rFonts w:ascii="Cascadia Mono" w:hAnsi="Cascadia Mono" w:cs="Cascadia Mono"/>
+          <w:color w:val="0000FF"/>
+          <w:sz w:val="19"/>
+          <w:szCs w:val="19"/>
+        </w:rPr>
+        <w:t>get</w:t>
+      </w:r>
+      <w:proofErr w:type="gramEnd"/>
+      <w:r>
+        <w:rPr>
+          <w:rFonts w:ascii="Cascadia Mono" w:hAnsi="Cascadia Mono" w:cs="Cascadia Mono"/>
+          <w:color w:val="000000"/>
+          <w:sz w:val="19"/>
+          <w:szCs w:val="19"/>
+        </w:rPr>
+        <w:t xml:space="preserve">; </w:t>
+      </w:r>
+      <w:r>
+        <w:rPr>
+          <w:rFonts w:ascii="Cascadia Mono" w:hAnsi="Cascadia Mono" w:cs="Cascadia Mono"/>
+          <w:color w:val="0000FF"/>
+          <w:sz w:val="19"/>
+          <w:szCs w:val="19"/>
+        </w:rPr>
+        <w:t>set</w:t>
+      </w:r>
+      <w:r>
+        <w:rPr>
+          <w:rFonts w:ascii="Cascadia Mono" w:hAnsi="Cascadia Mono" w:cs="Cascadia Mono"/>
+          <w:color w:val="000000"/>
+          <w:sz w:val="19"/>
+          <w:szCs w:val="19"/>
+        </w:rPr>
+        <w:t>; }</w:t>
+      </w:r>
+    </w:p>
+    <w:p>
+      <w:pPr>
+        <w:autoSpaceDE w:val="0"/>
+        <w:autoSpaceDN w:val="0"/>
+        <w:adjustRightInd w:val="0"/>
+        <w:spacing w:after="0" w:line="240" w:lineRule="auto"/>
+        <w:rPr>
+          <w:rFonts w:ascii="Cascadia Mono" w:hAnsi="Cascadia Mono" w:cs="Cascadia Mono"/>
+          <w:color w:val="000000"/>
+          <w:sz w:val="19"/>
+          <w:szCs w:val="19"/>
+        </w:rPr>
+      </w:pPr>
+    </w:p>
+    <w:p>
+      <w:pPr>
+        <w:autoSpaceDE w:val="0"/>
+        <w:autoSpaceDN w:val="0"/>
+        <w:adjustRightInd w:val="0"/>
+        <w:spacing w:after="0" w:line="240" w:lineRule="auto"/>
+        <w:rPr>
+          <w:rFonts w:ascii="Cascadia Mono" w:hAnsi="Cascadia Mono" w:cs="Cascadia Mono"/>
+          <w:color w:val="000000"/>
+          <w:sz w:val="19"/>
+          <w:szCs w:val="19"/>
+        </w:rPr>
+      </w:pPr>
+      <w:r>
+        <w:rPr>
+          <w:rFonts w:ascii="Cascadia Mono" w:hAnsi="Cascadia Mono" w:cs="Cascadia Mono"/>
+          <w:color w:val="000000"/>
+          <w:sz w:val="19"/>
+          <w:szCs w:val="19"/>
+        </w:rPr>
+        <w:t xml:space="preserve">        [</w:t>
+      </w:r>
+      <w:proofErr w:type="gramStart"/>
+      <w:r>
+        <w:rPr>
+          <w:rFonts w:ascii="Cascadia Mono" w:hAnsi="Cascadia Mono" w:cs="Cascadia Mono"/>
+          <w:color w:val="000000"/>
+          <w:sz w:val="19"/>
+          <w:szCs w:val="19"/>
+        </w:rPr>
+        <w:t>Column(</w:t>
+      </w:r>
+      <w:proofErr w:type="gramEnd"/>
+      <w:r>
+        <w:rPr>
+          <w:rFonts w:ascii="Cascadia Mono" w:hAnsi="Cascadia Mono" w:cs="Cascadia Mono"/>
+          <w:color w:val="000000"/>
+          <w:sz w:val="19"/>
+          <w:szCs w:val="19"/>
+        </w:rPr>
+        <w:t xml:space="preserve">TypeName = </w:t>
+      </w:r>
+      <w:r>
+        <w:rPr>
+          <w:rFonts w:ascii="Cascadia Mono" w:hAnsi="Cascadia Mono" w:cs="Cascadia Mono"/>
+          <w:color w:val="A31515"/>
+          <w:sz w:val="19"/>
+          <w:szCs w:val="19"/>
+        </w:rPr>
+        <w:t>"decimal(18, 2)"</w:t>
+      </w:r>
+      <w:r>
+        <w:rPr>
+          <w:rFonts w:ascii="Cascadia Mono" w:hAnsi="Cascadia Mono" w:cs="Cascadia Mono"/>
+          <w:color w:val="000000"/>
+          <w:sz w:val="19"/>
+          <w:szCs w:val="19"/>
+        </w:rPr>
+        <w:t>)]</w:t>
+      </w:r>
+    </w:p>
+    <w:p>
+      <w:pPr>
+        <w:autoSpaceDE w:val="0"/>
+        <w:autoSpaceDN w:val="0"/>
+        <w:adjustRightInd w:val="0"/>
+        <w:spacing w:after="0" w:line="240" w:lineRule="auto"/>
+        <w:rPr>
+          <w:rFonts w:ascii="Cascadia Mono" w:hAnsi="Cascadia Mono" w:cs="Cascadia Mono"/>
+          <w:color w:val="000000"/>
+          <w:sz w:val="19"/>
+          <w:szCs w:val="19"/>
+        </w:rPr>
+      </w:pPr>
+      <w:r>
+        <w:rPr>
+          <w:rFonts w:ascii="Cascadia Mono" w:hAnsi="Cascadia Mono" w:cs="Cascadia Mono"/>
+          <w:color w:val="000000"/>
+          <w:sz w:val="19"/>
+          <w:szCs w:val="19"/>
+        </w:rPr>
+        <w:t xml:space="preserve">        </w:t>
+      </w:r>
+      <w:r>
+        <w:rPr>
+          <w:rFonts w:ascii="Cascadia Mono" w:hAnsi="Cascadia Mono" w:cs="Cascadia Mono"/>
+          <w:color w:val="0000FF"/>
+          <w:sz w:val="19"/>
+          <w:szCs w:val="19"/>
+        </w:rPr>
+        <w:t>public</w:t>
+      </w:r>
+      <w:r>
+        <w:rPr>
+          <w:rFonts w:ascii="Cascadia Mono" w:hAnsi="Cascadia Mono" w:cs="Cascadia Mono"/>
+          <w:color w:val="000000"/>
+          <w:sz w:val="19"/>
+          <w:szCs w:val="19"/>
+        </w:rPr>
+        <w:t xml:space="preserve"> </w:t>
+      </w:r>
+      <w:r>
+        <w:rPr>
+          <w:rFonts w:ascii="Cascadia Mono" w:hAnsi="Cascadia Mono" w:cs="Cascadia Mono"/>
+          <w:color w:val="0000FF"/>
+          <w:sz w:val="19"/>
+          <w:szCs w:val="19"/>
+        </w:rPr>
+        <w:t>decimal</w:t>
+      </w:r>
+      <w:r>
+        <w:rPr>
+          <w:rFonts w:ascii="Cascadia Mono" w:hAnsi="Cascadia Mono" w:cs="Cascadia Mono"/>
+          <w:color w:val="000000"/>
+          <w:sz w:val="19"/>
+          <w:szCs w:val="19"/>
+        </w:rPr>
+        <w:t xml:space="preserve"> </w:t>
+      </w:r>
+      <w:proofErr w:type="spellStart"/>
+      <w:r>
+        <w:rPr>
+          <w:rFonts w:ascii="Cascadia Mono" w:hAnsi="Cascadia Mono" w:cs="Cascadia Mono"/>
+          <w:color w:val="000000"/>
+          <w:sz w:val="19"/>
+          <w:szCs w:val="19"/>
+        </w:rPr>
+        <w:t>PurchasePrice</w:t>
+      </w:r>
+      <w:proofErr w:type="spellEnd"/>
+      <w:r>
+        <w:rPr>
+          <w:rFonts w:ascii="Cascadia Mono" w:hAnsi="Cascadia Mono" w:cs="Cascadia Mono"/>
+          <w:color w:val="000000"/>
+          <w:sz w:val="19"/>
+          <w:szCs w:val="19"/>
+        </w:rPr>
+        <w:t xml:space="preserve"> </w:t>
+      </w:r>
+      <w:proofErr w:type="gramStart"/>
+      <w:r>
+        <w:rPr>
+          <w:rFonts w:ascii="Cascadia Mono" w:hAnsi="Cascadia Mono" w:cs="Cascadia Mono"/>
+          <w:color w:val="000000"/>
+          <w:sz w:val="19"/>
+          <w:szCs w:val="19"/>
+        </w:rPr>
+        <w:t xml:space="preserve">{ </w:t>
+      </w:r>
+      <w:r>
+        <w:rPr>
+          <w:rFonts w:ascii="Cascadia Mono" w:hAnsi="Cascadia Mono" w:cs="Cascadia Mono"/>
+          <w:color w:val="0000FF"/>
+          <w:sz w:val="19"/>
+          <w:szCs w:val="19"/>
+        </w:rPr>
+        <w:t>get</w:t>
+      </w:r>
+      <w:proofErr w:type="gramEnd"/>
+      <w:r>
+        <w:rPr>
+          <w:rFonts w:ascii="Cascadia Mono" w:hAnsi="Cascadia Mono" w:cs="Cascadia Mono"/>
+          <w:color w:val="000000"/>
+          <w:sz w:val="19"/>
+          <w:szCs w:val="19"/>
+        </w:rPr>
+        <w:t xml:space="preserve">; </w:t>
+      </w:r>
+      <w:r>
+        <w:rPr>
+          <w:rFonts w:ascii="Cascadia Mono" w:hAnsi="Cascadia Mono" w:cs="Cascadia Mono"/>
+          <w:color w:val="0000FF"/>
+          <w:sz w:val="19"/>
+          <w:szCs w:val="19"/>
+        </w:rPr>
+        <w:t>set</w:t>
+      </w:r>
+      <w:r>
+        <w:rPr>
+          <w:rFonts w:ascii="Cascadia Mono" w:hAnsi="Cascadia Mono" w:cs="Cascadia Mono"/>
+          <w:color w:val="000000"/>
+          <w:sz w:val="19"/>
+          <w:szCs w:val="19"/>
+        </w:rPr>
+        <w:t>; }</w:t>
+      </w:r>
+    </w:p>
+    <w:p>
+      <w:pPr>
+        <w:autoSpaceDE w:val="0"/>
+        <w:autoSpaceDN w:val="0"/>
+        <w:adjustRightInd w:val="0"/>
+        <w:spacing w:after="0" w:line="240" w:lineRule="auto"/>
+        <w:rPr>
+          <w:rFonts w:ascii="Cascadia Mono" w:hAnsi="Cascadia Mono" w:cs="Cascadia Mono"/>
+          <w:color w:val="000000"/>
+          <w:sz w:val="19"/>
+          <w:szCs w:val="19"/>
+        </w:rPr>
+      </w:pPr>
+      <w:r>
+        <w:rPr>
+          <w:rFonts w:ascii="Cascadia Mono" w:hAnsi="Cascadia Mono" w:cs="Cascadia Mono"/>
+          <w:color w:val="000000"/>
+          <w:sz w:val="19"/>
+          <w:szCs w:val="19"/>
+        </w:rPr>
+        <w:t xml:space="preserve">        </w:t>
+      </w:r>
+      <w:r>
+        <w:rPr>
+          <w:rFonts w:ascii="Cascadia Mono" w:hAnsi="Cascadia Mono" w:cs="Cascadia Mono"/>
+          <w:color w:val="0000FF"/>
+          <w:sz w:val="19"/>
+          <w:szCs w:val="19"/>
+        </w:rPr>
+        <w:t>public</w:t>
+      </w:r>
+      <w:r>
+        <w:rPr>
+          <w:rFonts w:ascii="Cascadia Mono" w:hAnsi="Cascadia Mono" w:cs="Cascadia Mono"/>
+          <w:color w:val="000000"/>
+          <w:sz w:val="19"/>
+          <w:szCs w:val="19"/>
+        </w:rPr>
+        <w:t xml:space="preserve"> </w:t>
+      </w:r>
+      <w:r>
+        <w:rPr>
+          <w:rFonts w:ascii="Cascadia Mono" w:hAnsi="Cascadia Mono" w:cs="Cascadia Mono"/>
+          <w:color w:val="0000FF"/>
+          <w:sz w:val="19"/>
+          <w:szCs w:val="19"/>
+        </w:rPr>
+        <w:t>string</w:t>
+      </w:r>
+      <w:r>
+        <w:rPr>
+          <w:rFonts w:ascii="Cascadia Mono" w:hAnsi="Cascadia Mono" w:cs="Cascadia Mono"/>
+          <w:color w:val="000000"/>
+          <w:sz w:val="19"/>
+          <w:szCs w:val="19"/>
+        </w:rPr>
+        <w:t xml:space="preserve"> Name </w:t>
+      </w:r>
+      <w:proofErr w:type="gramStart"/>
+      <w:r>
+        <w:rPr>
+          <w:rFonts w:ascii="Cascadia Mono" w:hAnsi="Cascadia Mono" w:cs="Cascadia Mono"/>
+          <w:color w:val="000000"/>
+          <w:sz w:val="19"/>
+          <w:szCs w:val="19"/>
+        </w:rPr>
+        <w:t xml:space="preserve">{ </w:t>
+      </w:r>
+      <w:r>
+        <w:rPr>
+          <w:rFonts w:ascii="Cascadia Mono" w:hAnsi="Cascadia Mono" w:cs="Cascadia Mono"/>
+          <w:color w:val="0000FF"/>
+          <w:sz w:val="19"/>
+          <w:szCs w:val="19"/>
+        </w:rPr>
+        <w:t>get</w:t>
+      </w:r>
+      <w:proofErr w:type="gramEnd"/>
+      <w:r>
+        <w:rPr>
+          <w:rFonts w:ascii="Cascadia Mono" w:hAnsi="Cascadia Mono" w:cs="Cascadia Mono"/>
+          <w:color w:val="000000"/>
+          <w:sz w:val="19"/>
+          <w:szCs w:val="19"/>
+        </w:rPr>
+        <w:t xml:space="preserve">; </w:t>
+      </w:r>
+      <w:r>
+        <w:rPr>
+          <w:rFonts w:ascii="Cascadia Mono" w:hAnsi="Cascadia Mono" w:cs="Cascadia Mono"/>
+          <w:color w:val="0000FF"/>
+          <w:sz w:val="19"/>
+          <w:szCs w:val="19"/>
+        </w:rPr>
+        <w:t>set</w:t>
+      </w:r>
+      <w:r>
+        <w:rPr>
+          <w:rFonts w:ascii="Cascadia Mono" w:hAnsi="Cascadia Mono" w:cs="Cascadia Mono"/>
+          <w:color w:val="000000"/>
+          <w:sz w:val="19"/>
+          <w:szCs w:val="19"/>
+        </w:rPr>
+        <w:t>; }</w:t>
+      </w:r>
+    </w:p>
+    <w:p>
+      <w:pPr>
+        <w:autoSpaceDE w:val="0"/>
+        <w:autoSpaceDN w:val="0"/>
+        <w:adjustRightInd w:val="0"/>
+        <w:spacing w:after="0" w:line="240" w:lineRule="auto"/>
+        <w:rPr>
+          <w:rFonts w:ascii="Cascadia Mono" w:hAnsi="Cascadia Mono" w:cs="Cascadia Mono"/>
+          <w:color w:val="000000"/>
+          <w:sz w:val="19"/>
+          <w:szCs w:val="19"/>
+        </w:rPr>
+      </w:pPr>
+      <w:r>
+        <w:rPr>
+          <w:rFonts w:ascii="Cascadia Mono" w:hAnsi="Cascadia Mono" w:cs="Cascadia Mono"/>
+          <w:color w:val="000000"/>
+          <w:sz w:val="19"/>
+          <w:szCs w:val="19"/>
+        </w:rPr>
+        <w:t xml:space="preserve">        </w:t>
+      </w:r>
+      <w:r>
+        <w:rPr>
+          <w:rFonts w:ascii="Cascadia Mono" w:hAnsi="Cascadia Mono" w:cs="Cascadia Mono"/>
+          <w:color w:val="0000FF"/>
+          <w:sz w:val="19"/>
+          <w:szCs w:val="19"/>
+        </w:rPr>
+        <w:t>public</w:t>
+      </w:r>
+      <w:r>
+        <w:rPr>
+          <w:rFonts w:ascii="Cascadia Mono" w:hAnsi="Cascadia Mono" w:cs="Cascadia Mono"/>
+          <w:color w:val="000000"/>
+          <w:sz w:val="19"/>
+          <w:szCs w:val="19"/>
+        </w:rPr>
+        <w:t xml:space="preserve"> </w:t>
+      </w:r>
+      <w:r>
+        <w:rPr>
+          <w:rFonts w:ascii="Cascadia Mono" w:hAnsi="Cascadia Mono" w:cs="Cascadia Mono"/>
+          <w:color w:val="0000FF"/>
+          <w:sz w:val="19"/>
+          <w:szCs w:val="19"/>
+        </w:rPr>
+        <w:t>string</w:t>
+      </w:r>
+      <w:r>
+        <w:rPr>
+          <w:rFonts w:ascii="Cascadia Mono" w:hAnsi="Cascadia Mono" w:cs="Cascadia Mono"/>
+          <w:color w:val="000000"/>
+          <w:sz w:val="19"/>
+          <w:szCs w:val="19"/>
+        </w:rPr>
+        <w:t xml:space="preserve"> </w:t>
+      </w:r>
+      <w:proofErr w:type="spellStart"/>
+      <w:r>
+        <w:rPr>
+          <w:rFonts w:ascii="Cascadia Mono" w:hAnsi="Cascadia Mono" w:cs="Cascadia Mono"/>
+          <w:color w:val="000000"/>
+          <w:sz w:val="19"/>
+          <w:szCs w:val="19"/>
+        </w:rPr>
+        <w:t>InternationStandardBookNumber</w:t>
+      </w:r>
+      <w:proofErr w:type="spellEnd"/>
+      <w:r>
+        <w:rPr>
+          <w:rFonts w:ascii="Cascadia Mono" w:hAnsi="Cascadia Mono" w:cs="Cascadia Mono"/>
+          <w:color w:val="000000"/>
+          <w:sz w:val="19"/>
+          <w:szCs w:val="19"/>
+        </w:rPr>
+        <w:t xml:space="preserve"> </w:t>
+      </w:r>
+      <w:proofErr w:type="gramStart"/>
+      <w:r>
+        <w:rPr>
+          <w:rFonts w:ascii="Cascadia Mono" w:hAnsi="Cascadia Mono" w:cs="Cascadia Mono"/>
+          <w:color w:val="000000"/>
+          <w:sz w:val="19"/>
+          <w:szCs w:val="19"/>
+        </w:rPr>
+        <w:t xml:space="preserve">{ </w:t>
+      </w:r>
+      <w:r>
+        <w:rPr>
+          <w:rFonts w:ascii="Cascadia Mono" w:hAnsi="Cascadia Mono" w:cs="Cascadia Mono"/>
+          <w:color w:val="0000FF"/>
+          <w:sz w:val="19"/>
+          <w:szCs w:val="19"/>
+        </w:rPr>
+        <w:t>get</w:t>
+      </w:r>
+      <w:proofErr w:type="gramEnd"/>
+      <w:r>
+        <w:rPr>
+          <w:rFonts w:ascii="Cascadia Mono" w:hAnsi="Cascadia Mono" w:cs="Cascadia Mono"/>
+          <w:color w:val="000000"/>
+          <w:sz w:val="19"/>
+          <w:szCs w:val="19"/>
+        </w:rPr>
+        <w:t xml:space="preserve">; </w:t>
+      </w:r>
+      <w:r>
+        <w:rPr>
+          <w:rFonts w:ascii="Cascadia Mono" w:hAnsi="Cascadia Mono" w:cs="Cascadia Mono"/>
+          <w:color w:val="0000FF"/>
+          <w:sz w:val="19"/>
+          <w:szCs w:val="19"/>
+        </w:rPr>
+        <w:t>set</w:t>
+      </w:r>
+      <w:r>
+        <w:rPr>
+          <w:rFonts w:ascii="Cascadia Mono" w:hAnsi="Cascadia Mono" w:cs="Cascadia Mono"/>
+          <w:color w:val="000000"/>
+          <w:sz w:val="19"/>
+          <w:szCs w:val="19"/>
+        </w:rPr>
+        <w:t>; }</w:t>
+      </w:r>
+    </w:p>
+    <w:p>
+      <w:pPr>
+        <w:autoSpaceDE w:val="0"/>
+        <w:autoSpaceDN w:val="0"/>
+        <w:adjustRightInd w:val="0"/>
+        <w:spacing w:after="0" w:line="240" w:lineRule="auto"/>
+        <w:rPr>
+          <w:rFonts w:ascii="Cascadia Mono" w:hAnsi="Cascadia Mono" w:cs="Cascadia Mono"/>
+          <w:color w:val="000000"/>
+          <w:sz w:val="19"/>
+          <w:szCs w:val="19"/>
+        </w:rPr>
+      </w:pPr>
+      <w:r>
+        <w:rPr>
+          <w:rFonts w:ascii="Cascadia Mono" w:hAnsi="Cascadia Mono" w:cs="Cascadia Mono"/>
+          <w:color w:val="000000"/>
+          <w:sz w:val="19"/>
+          <w:szCs w:val="19"/>
+        </w:rPr>
+        <w:t xml:space="preserve">    }</w:t>
+      </w:r>
+    </w:p>
+    <w:p>
+      <w:pPr>
+        <w:autoSpaceDE w:val="0"/>
+        <w:autoSpaceDN w:val="0"/>
+        <w:adjustRightInd w:val="0"/>
+        <w:spacing w:after="0" w:line="240" w:lineRule="auto"/>
+        <w:rPr>
+          <w:rFonts w:ascii="Cascadia Mono" w:hAnsi="Cascadia Mono" w:cs="Cascadia Mono"/>
+          <w:color w:val="000000"/>
+          <w:sz w:val="19"/>
+          <w:szCs w:val="19"/>
+        </w:rPr>
+      </w:pPr>
+    </w:p>
+    <w:p>
+      <w:pPr>
+        <w:autoSpaceDE w:val="0"/>
+        <w:autoSpaceDN w:val="0"/>
+        <w:adjustRightInd w:val="0"/>
+        <w:spacing w:after="0" w:line="240" w:lineRule="auto"/>
+        <w:rPr>
+          <w:rFonts w:ascii="Cascadia Mono" w:hAnsi="Cascadia Mono" w:cs="Cascadia Mono"/>
+          <w:color w:val="000000"/>
+          <w:sz w:val="19"/>
+          <w:szCs w:val="19"/>
+        </w:rPr>
+      </w:pPr>
+    </w:p>
+    <w:p>
+      <w:pPr>
+        <w:autoSpaceDE w:val="0"/>
+        <w:autoSpaceDN w:val="0"/>
+        <w:adjustRightInd w:val="0"/>
+        <w:spacing w:after="0" w:line="240" w:lineRule="auto"/>
+        <w:rPr>
+          <w:rFonts w:ascii="Cascadia Mono" w:hAnsi="Cascadia Mono" w:cs="Cascadia Mono"/>
+          <w:color w:val="000000"/>
+          <w:sz w:val="19"/>
+          <w:szCs w:val="19"/>
+        </w:rPr>
+      </w:pPr>
+      <w:r>
+        <w:rPr>
+          <w:rFonts w:ascii="Cascadia Mono" w:hAnsi="Cascadia Mono" w:cs="Cascadia Mono"/>
+          <w:color w:val="000000"/>
+          <w:sz w:val="19"/>
+          <w:szCs w:val="19"/>
+        </w:rPr>
+        <w:t xml:space="preserve">Add to </w:t>
+      </w:r>
+      <w:proofErr w:type="spellStart"/>
+      <w:r>
+        <w:rPr>
+          <w:rFonts w:ascii="Cascadia Mono" w:hAnsi="Cascadia Mono" w:cs="Cascadia Mono"/>
+          <w:color w:val="000000"/>
+          <w:sz w:val="19"/>
+          <w:szCs w:val="19"/>
+        </w:rPr>
+        <w:t>DbContext</w:t>
+      </w:r>
+      <w:proofErr w:type="spellEnd"/>
+    </w:p>
+    <w:p>
+      <w:pPr>
+        <w:autoSpaceDE w:val="0"/>
+        <w:autoSpaceDN w:val="0"/>
+        <w:adjustRightInd w:val="0"/>
+        <w:spacing w:after="0" w:line="240" w:lineRule="auto"/>
+        <w:rPr>
+          <w:rFonts w:ascii="Cascadia Mono" w:hAnsi="Cascadia Mono" w:cs="Cascadia Mono"/>
+          <w:color w:val="000000"/>
+          <w:sz w:val="19"/>
+          <w:szCs w:val="19"/>
+        </w:rPr>
+      </w:pPr>
+    </w:p>
+    <w:p>
+      <w:pPr>
+        <w:pStyle w:val="HTMLPreformatted"/>
+        <w:shd w:val="clear" w:color="auto" w:fill="49483E"/>
+        <w:spacing w:after="450"/>
+        <w:rPr>
+          <w:color w:val="D8D8D8"/>
+        </w:rPr>
+      </w:pPr>
+      <w:r>
+        <w:rPr>
+          <w:rStyle w:val="k"/>
+          <w:color w:val="66D9EF"/>
+        </w:rPr>
+        <w:t>public</w:t>
+      </w:r>
+      <w:r>
+        <w:rPr>
+          <w:rStyle w:val="HTMLCode"/>
+          <w:color w:val="D8D8D8"/>
+        </w:rPr>
+        <w:t xml:space="preserve"> </w:t>
+      </w:r>
+      <w:proofErr w:type="spellStart"/>
+      <w:r>
+        <w:rPr>
+          <w:rStyle w:val="n"/>
+          <w:color w:val="F8F8F2"/>
+        </w:rPr>
+        <w:t>DbSet</w:t>
+      </w:r>
+      <w:proofErr w:type="spellEnd"/>
+      <w:r>
+        <w:rPr>
+          <w:rStyle w:val="p"/>
+          <w:color w:val="F8F8F2"/>
+        </w:rPr>
+        <w:t>&lt;</w:t>
+      </w:r>
+      <w:proofErr w:type="spellStart"/>
+      <w:r>
+        <w:rPr>
+          <w:rFonts w:ascii="Cascadia Mono" w:hAnsi="Cascadia Mono" w:cs="Cascadia Mono"/>
+          <w:color w:val="2B91AF"/>
+          <w:sz w:val="19"/>
+          <w:szCs w:val="19"/>
+        </w:rPr>
+        <w:t>vwCustomerGroupBorrowedBook</w:t>
+      </w:r>
+      <w:proofErr w:type="spellEnd"/>
+      <w:r>
+        <w:rPr>
+          <w:rStyle w:val="p"/>
+          <w:color w:val="F8F8F2"/>
+        </w:rPr>
+        <w:t xml:space="preserve"> </w:t>
+      </w:r>
+      <w:r>
+        <w:rPr>
+          <w:rStyle w:val="p"/>
+          <w:color w:val="F8F8F2"/>
+        </w:rPr>
+        <w:t>&gt;</w:t>
+      </w:r>
+      <w:r>
+        <w:rPr>
+          <w:rStyle w:val="HTMLCode"/>
+          <w:color w:val="D8D8D8"/>
+        </w:rPr>
+        <w:t xml:space="preserve"> </w:t>
+      </w:r>
+      <w:proofErr w:type="spellStart"/>
+      <w:r>
+        <w:rPr>
+          <w:rFonts w:ascii="Cascadia Mono" w:hAnsi="Cascadia Mono" w:cs="Cascadia Mono"/>
+          <w:color w:val="2B91AF"/>
+          <w:sz w:val="19"/>
+          <w:szCs w:val="19"/>
+        </w:rPr>
+        <w:t>vwCustomerGroupBorrowedBook</w:t>
+      </w:r>
+      <w:r>
+        <w:rPr>
+          <w:rFonts w:ascii="Cascadia Mono" w:hAnsi="Cascadia Mono" w:cs="Cascadia Mono"/>
+          <w:color w:val="2B91AF"/>
+          <w:sz w:val="19"/>
+          <w:szCs w:val="19"/>
+        </w:rPr>
+        <w:t>s</w:t>
+      </w:r>
+      <w:proofErr w:type="spellEnd"/>
+      <w:r>
+        <w:rPr>
+          <w:rStyle w:val="p"/>
+          <w:color w:val="F8F8F2"/>
+        </w:rPr>
+        <w:t xml:space="preserve"> </w:t>
+      </w:r>
+      <w:proofErr w:type="gramStart"/>
+      <w:r>
+        <w:rPr>
+          <w:rStyle w:val="p"/>
+          <w:color w:val="F8F8F2"/>
+        </w:rPr>
+        <w:t>{</w:t>
+      </w:r>
+      <w:r>
+        <w:rPr>
+          <w:rStyle w:val="HTMLCode"/>
+          <w:color w:val="D8D8D8"/>
+        </w:rPr>
+        <w:t xml:space="preserve"> </w:t>
+      </w:r>
+      <w:r>
+        <w:rPr>
+          <w:rStyle w:val="k"/>
+          <w:color w:val="66D9EF"/>
+        </w:rPr>
+        <w:t>get</w:t>
+      </w:r>
+      <w:proofErr w:type="gramEnd"/>
+      <w:r>
+        <w:rPr>
+          <w:rStyle w:val="p"/>
+          <w:color w:val="F8F8F2"/>
+        </w:rPr>
+        <w:t>;</w:t>
+      </w:r>
+      <w:r>
+        <w:rPr>
+          <w:rStyle w:val="HTMLCode"/>
+          <w:color w:val="D8D8D8"/>
+        </w:rPr>
+        <w:t xml:space="preserve"> </w:t>
+      </w:r>
+      <w:r>
+        <w:rPr>
+          <w:rStyle w:val="k"/>
+          <w:color w:val="66D9EF"/>
+        </w:rPr>
+        <w:t>set</w:t>
+      </w:r>
+      <w:r>
+        <w:rPr>
+          <w:rStyle w:val="p"/>
+          <w:color w:val="F8F8F2"/>
+        </w:rPr>
+        <w:t>;</w:t>
+      </w:r>
+      <w:r>
+        <w:rPr>
+          <w:rStyle w:val="HTMLCode"/>
+          <w:color w:val="D8D8D8"/>
+        </w:rPr>
+        <w:t xml:space="preserve"> </w:t>
+      </w:r>
+      <w:r>
+        <w:rPr>
+          <w:rStyle w:val="p"/>
+          <w:color w:val="F8F8F2"/>
+        </w:rPr>
+        <w:t>}</w:t>
+      </w:r>
+    </w:p>
+    <w:p>
+      <w:pPr>
+        <w:autoSpaceDE w:val="0"/>
+        <w:autoSpaceDN w:val="0"/>
+        <w:adjustRightInd w:val="0"/>
+        <w:spacing w:after="0" w:line="240" w:lineRule="auto"/>
+      </w:pPr>
+      <w:r>
+        <w:t xml:space="preserve">Revise </w:t>
+      </w:r>
+      <w:proofErr w:type="spellStart"/>
+      <w:r>
+        <w:t>OnModelCreating</w:t>
+      </w:r>
+      <w:proofErr w:type="spellEnd"/>
+    </w:p>
+    <w:p>
+      <w:pPr>
+        <w:pStyle w:val="HTMLPreformatted"/>
+        <w:shd w:val="clear" w:color="auto" w:fill="49483E"/>
+        <w:spacing w:after="450"/>
+        <w:rPr>
+          <w:rStyle w:val="HTMLCode"/>
+          <w:color w:val="D8D8D8"/>
+        </w:rPr>
+      </w:pPr>
+      <w:proofErr w:type="spellStart"/>
+      <w:r>
+        <w:rPr>
+          <w:rStyle w:val="n"/>
+          <w:color w:val="F8F8F2"/>
+        </w:rPr>
+        <w:t>modelBuilder</w:t>
+      </w:r>
+      <w:proofErr w:type="spellEnd"/>
+    </w:p>
+    <w:p>
+      <w:pPr>
+        <w:pStyle w:val="HTMLPreformatted"/>
+        <w:shd w:val="clear" w:color="auto" w:fill="49483E"/>
+        <w:spacing w:after="450"/>
+        <w:rPr>
+          <w:rStyle w:val="HTMLCode"/>
+          <w:color w:val="D8D8D8"/>
+        </w:rPr>
+      </w:pPr>
+      <w:r>
+        <w:rPr>
+          <w:rStyle w:val="HTMLCode"/>
+          <w:color w:val="D8D8D8"/>
+        </w:rPr>
+        <w:t xml:space="preserve">    </w:t>
+      </w:r>
+      <w:proofErr w:type="gramStart"/>
+      <w:r>
+        <w:rPr>
+          <w:rStyle w:val="p"/>
+          <w:color w:val="F8F8F2"/>
+        </w:rPr>
+        <w:t>.</w:t>
+      </w:r>
+      <w:r>
+        <w:rPr>
+          <w:rStyle w:val="n"/>
+          <w:color w:val="F8F8F2"/>
+        </w:rPr>
+        <w:t>Entity</w:t>
+      </w:r>
+      <w:proofErr w:type="gramEnd"/>
+      <w:r>
+        <w:rPr>
+          <w:rStyle w:val="p"/>
+          <w:color w:val="F8F8F2"/>
+        </w:rPr>
+        <w:t>&lt;</w:t>
+      </w:r>
+      <w:r>
+        <w:rPr>
+          <w:rFonts w:ascii="Cascadia Mono" w:hAnsi="Cascadia Mono" w:cs="Cascadia Mono"/>
+          <w:color w:val="2B91AF"/>
+          <w:sz w:val="19"/>
+          <w:szCs w:val="19"/>
+        </w:rPr>
+        <w:t xml:space="preserve"> </w:t>
+      </w:r>
+      <w:proofErr w:type="spellStart"/>
+      <w:r>
+        <w:rPr>
+          <w:rFonts w:ascii="Cascadia Mono" w:hAnsi="Cascadia Mono" w:cs="Cascadia Mono"/>
+          <w:color w:val="2B91AF"/>
+          <w:sz w:val="19"/>
+          <w:szCs w:val="19"/>
+        </w:rPr>
+        <w:t>vwCustomerGroupBorrowedBook</w:t>
+      </w:r>
+      <w:proofErr w:type="spellEnd"/>
+      <w:r>
+        <w:rPr>
+          <w:rStyle w:val="p"/>
+          <w:color w:val="F8F8F2"/>
+        </w:rPr>
+        <w:t xml:space="preserve"> </w:t>
+      </w:r>
+      <w:r>
+        <w:rPr>
+          <w:rStyle w:val="p"/>
+          <w:color w:val="F8F8F2"/>
+        </w:rPr>
+        <w:t>&gt;()</w:t>
+      </w:r>
+    </w:p>
+    <w:p>
+      <w:pPr>
+        <w:pStyle w:val="HTMLPreformatted"/>
+        <w:shd w:val="clear" w:color="auto" w:fill="49483E"/>
+        <w:spacing w:after="450"/>
+        <w:rPr>
+          <w:rStyle w:val="HTMLCode"/>
+          <w:color w:val="D8D8D8"/>
+        </w:rPr>
+      </w:pPr>
+      <w:r>
+        <w:rPr>
+          <w:rStyle w:val="HTMLCode"/>
+          <w:color w:val="D8D8D8"/>
+        </w:rPr>
+        <w:t xml:space="preserve">    </w:t>
+      </w:r>
+      <w:proofErr w:type="gramStart"/>
+      <w:r>
+        <w:rPr>
+          <w:rStyle w:val="p"/>
+          <w:color w:val="F8F8F2"/>
+        </w:rPr>
+        <w:t>.</w:t>
+      </w:r>
+      <w:proofErr w:type="spellStart"/>
+      <w:r>
+        <w:rPr>
+          <w:rStyle w:val="nf"/>
+          <w:color w:val="A6E22E"/>
+        </w:rPr>
+        <w:t>ToView</w:t>
+      </w:r>
+      <w:proofErr w:type="spellEnd"/>
+      <w:proofErr w:type="gramEnd"/>
+      <w:r>
+        <w:rPr>
+          <w:rStyle w:val="p"/>
+          <w:color w:val="F8F8F2"/>
+        </w:rPr>
+        <w:t>(</w:t>
+      </w:r>
+      <w:proofErr w:type="spellStart"/>
+      <w:r>
+        <w:rPr>
+          <w:rStyle w:val="k"/>
+          <w:color w:val="66D9EF"/>
+        </w:rPr>
+        <w:t>nameof</w:t>
+      </w:r>
+      <w:proofErr w:type="spellEnd"/>
+      <w:r>
+        <w:rPr>
+          <w:rStyle w:val="p"/>
+          <w:color w:val="F8F8F2"/>
+        </w:rPr>
+        <w:t>(</w:t>
+      </w:r>
+      <w:proofErr w:type="spellStart"/>
+      <w:r>
+        <w:rPr>
+          <w:rFonts w:ascii="Cascadia Mono" w:hAnsi="Cascadia Mono" w:cs="Cascadia Mono"/>
+          <w:color w:val="2B91AF"/>
+          <w:sz w:val="19"/>
+          <w:szCs w:val="19"/>
+        </w:rPr>
+        <w:t>vwCustomerGroupBorrowedBook</w:t>
+      </w:r>
+      <w:r>
+        <w:rPr>
+          <w:rFonts w:ascii="Cascadia Mono" w:hAnsi="Cascadia Mono" w:cs="Cascadia Mono"/>
+          <w:color w:val="2B91AF"/>
+          <w:sz w:val="19"/>
+          <w:szCs w:val="19"/>
+        </w:rPr>
+        <w:t>x</w:t>
+      </w:r>
+      <w:proofErr w:type="spellEnd"/>
+      <w:r>
+        <w:rPr>
+          <w:rStyle w:val="p"/>
+          <w:color w:val="F8F8F2"/>
+        </w:rPr>
+        <w:t>))</w:t>
+      </w:r>
+    </w:p>
+    <w:p>
+      <w:pPr>
+        <w:pStyle w:val="HTMLPreformatted"/>
+        <w:shd w:val="clear" w:color="auto" w:fill="49483E"/>
+        <w:spacing w:after="450"/>
+        <w:rPr>
+          <w:color w:val="D8D8D8"/>
+        </w:rPr>
+      </w:pPr>
+      <w:r>
+        <w:rPr>
+          <w:rStyle w:val="HTMLCode"/>
+          <w:color w:val="D8D8D8"/>
+        </w:rPr>
+        <w:t xml:space="preserve">    </w:t>
+      </w:r>
+      <w:proofErr w:type="gramStart"/>
+      <w:r>
+        <w:rPr>
+          <w:rStyle w:val="p"/>
+          <w:color w:val="F8F8F2"/>
+        </w:rPr>
+        <w:t>.</w:t>
+      </w:r>
+      <w:proofErr w:type="spellStart"/>
+      <w:r>
+        <w:rPr>
+          <w:rStyle w:val="nf"/>
+          <w:color w:val="A6E22E"/>
+        </w:rPr>
+        <w:t>HasKey</w:t>
+      </w:r>
+      <w:proofErr w:type="spellEnd"/>
+      <w:proofErr w:type="gramEnd"/>
+      <w:r>
+        <w:rPr>
+          <w:rStyle w:val="p"/>
+          <w:color w:val="F8F8F2"/>
+        </w:rPr>
+        <w:t>(</w:t>
+      </w:r>
+      <w:r>
+        <w:rPr>
+          <w:rStyle w:val="n"/>
+          <w:color w:val="F8F8F2"/>
+        </w:rPr>
+        <w:t>t</w:t>
+      </w:r>
+      <w:r>
+        <w:rPr>
+          <w:rStyle w:val="HTMLCode"/>
+          <w:color w:val="D8D8D8"/>
+        </w:rPr>
+        <w:t xml:space="preserve"> </w:t>
+      </w:r>
+      <w:r>
+        <w:rPr>
+          <w:rStyle w:val="p"/>
+          <w:color w:val="F8F8F2"/>
+        </w:rPr>
+        <w:t>=&gt;</w:t>
+      </w:r>
+      <w:r>
+        <w:rPr>
+          <w:rStyle w:val="HTMLCode"/>
+          <w:color w:val="D8D8D8"/>
+        </w:rPr>
+        <w:t xml:space="preserve"> </w:t>
+      </w:r>
+      <w:proofErr w:type="spellStart"/>
+      <w:r>
+        <w:rPr>
+          <w:rStyle w:val="n"/>
+          <w:color w:val="F8F8F2"/>
+        </w:rPr>
+        <w:t>t</w:t>
+      </w:r>
+      <w:r>
+        <w:rPr>
+          <w:rStyle w:val="p"/>
+          <w:color w:val="F8F8F2"/>
+        </w:rPr>
+        <w:t>.</w:t>
+      </w:r>
+      <w:r>
+        <w:rPr>
+          <w:rStyle w:val="n"/>
+          <w:color w:val="F8F8F2"/>
+        </w:rPr>
+        <w:t>Id</w:t>
+      </w:r>
+      <w:proofErr w:type="spellEnd"/>
+      <w:r>
+        <w:rPr>
+          <w:rStyle w:val="p"/>
+          <w:color w:val="F8F8F2"/>
         </w:rPr>
         <w:t>);</w:t>
       </w:r>
@@ -3761,6 +5379,24 @@
     <w:basedOn w:val="DefaultParagraphFont"/>
     <w:rsid w:val="00396CDD"/>
   </w:style>
+  <w:style w:type="character" w:styleId="HTMLCode">
+    <w:name w:val="HTML Code"/>
+    <w:basedOn w:val="DefaultParagraphFont"/>
+    <w:uiPriority w:val="99"/>
+    <w:semiHidden/>
+    <w:unhideWhenUsed/>
+    <w:rsid w:val="00EF1DBD"/>
+    <w:rPr>
+      <w:rFonts w:ascii="Courier New" w:eastAsia="Times New Roman" w:hAnsi="Courier New" w:cs="Courier New"/>
+      <w:sz w:val="20"/>
+      <w:szCs w:val="20"/>
+    </w:rPr>
+  </w:style>
+  <w:style w:type="character" w:customStyle="1" w:styleId="k">
+    <w:name w:val="k"/>
+    <w:basedOn w:val="DefaultParagraphFont"/>
+    <w:rsid w:val="00EF1DBD"/>
+  </w:style>
 </w:styles>
 </file>
 

</xml_diff>